<commit_message>
Register page working and All the test case working
</commit_message>
<xml_diff>
--- a/assests.documentation/LimerickStreetartSoftwareReport.docx
+++ b/assests.documentation/LimerickStreetartSoftwareReport.docx
@@ -109,6 +109,8 @@
           <w:rFonts w:ascii="Times New Roman" w:eastAsia="Times New Roman" w:hAnsi="Times New Roman" w:cs="Times New Roman"/>
           <w:b/>
           <w:bCs/>
+          <w:spacing w:val="0"/>
+          <w:kern w:val="0"/>
           <w:sz w:val="24"/>
           <w:szCs w:val="24"/>
         </w:rPr>
@@ -123,8 +125,6 @@
           <w:b w:val="0"/>
           <w:bCs w:val="0"/>
           <w:noProof/>
-          <w:spacing w:val="0"/>
-          <w:kern w:val="0"/>
           <w:sz w:val="27"/>
         </w:rPr>
       </w:sdtEndPr>
@@ -3155,7 +3155,6 @@
             </w14:srgbClr>
           </w14:shadow>
         </w:rPr>
-        <w:lastRenderedPageBreak/>
         <w:t>Table OF Figures</w:t>
       </w:r>
     </w:p>
@@ -3808,7 +3807,6 @@
       </w:pPr>
       <w:bookmarkStart w:id="1" w:name="_Toc39606756"/>
       <w:r>
-        <w:lastRenderedPageBreak/>
         <w:t>Introduction</w:t>
       </w:r>
       <w:bookmarkEnd w:id="0"/>
@@ -3873,6 +3871,7 @@
           <w:id w:val="323253337"/>
           <w:citation/>
         </w:sdtPr>
+        <w:sdtEndPr/>
         <w:sdtContent>
           <w:r>
             <w:fldChar w:fldCharType="begin"/>
@@ -3946,11 +3945,7 @@
         <w:t xml:space="preserve"> in people places, simulating</w:t>
       </w:r>
       <w:r>
-        <w:t xml:space="preserve"> formal understanding of crime, </w:t>
-      </w:r>
-      <w:r>
-        <w:lastRenderedPageBreak/>
-        <w:t>law</w:t>
+        <w:t xml:space="preserve"> formal understanding of crime, law</w:t>
       </w:r>
       <w:r>
         <w:t>,</w:t>
@@ -4147,7 +4142,6 @@
       </w:pPr>
       <w:bookmarkStart w:id="2" w:name="_Toc39606757"/>
       <w:r>
-        <w:lastRenderedPageBreak/>
         <w:t>Research</w:t>
       </w:r>
       <w:bookmarkEnd w:id="2"/>
@@ -4192,11 +4186,7 @@
     </w:p>
     <w:p>
       <w:r>
-        <w:t xml:space="preserve">As walking in the Limerick city, I saw one art that, I can't decide if the eyeball ice cream cone or the hello kitty tattoo is favourite thing about this piece, but I would say it is definitely eye catching. The work of artists Smug it was commissioned for the Make a move Festival and has been captured by many people in the city. This is located on Castle Street Limerick. In this app I will give functionality to capture the picture and share it to the social network where GPS coordinator will give the exact location and the time when this picture clicked and shared include the location of the picture or the arts which created in the street wall. Also as the authorisation point of view some people may have objection to create the art in the local property where they can send the authentication to the local city council to approve the art which have been created in the local </w:t>
-      </w:r>
-      <w:r>
-        <w:lastRenderedPageBreak/>
-        <w:t>property. Many of the interesting and exciting features of street art follow from this consensual method of production these works are subject to alteration and destruction and hence street artists accept the resulting ephemerality of their work, these works are often illegal. Street artists have a strong incentive to remain anonymous to the public at large and to the relevant authorities in order to avoid getting caught. They neither have an implicit interest in being known within the street art community, recognized by the public at large and neither known nor recognized by police and other authorities who might legally act against them. In this respect being a street artist involves a delicate balancing act between remaining anonymous and unknown to authorities but established oneself within the street art community and public at large by having one's work recognized and</w:t>
+        <w:t>As walking in the Limerick city, I saw one art that, I can't decide if the eyeball ice cream cone or the hello kitty tattoo is favourite thing about this piece, but I would say it is definitely eye catching. The work of artists Smug it was commissioned for the Make a move Festival and has been captured by many people in the city. This is located on Castle Street Limerick. In this app I will give functionality to capture the picture and share it to the social network where GPS coordinator will give the exact location and the time when this picture clicked and shared include the location of the picture or the arts which created in the street wall. Also as the authorisation point of view some people may have objection to create the art in the local property where they can send the authentication to the local city council to approve the art which have been created in the local property. Many of the interesting and exciting features of street art follow from this consensual method of production these works are subject to alteration and destruction and hence street artists accept the resulting ephemerality of their work, these works are often illegal. Street artists have a strong incentive to remain anonymous to the public at large and to the relevant authorities in order to avoid getting caught. They neither have an implicit interest in being known within the street art community, recognized by the public at large and neither known nor recognized by police and other authorities who might legally act against them. In this respect being a street artist involves a delicate balancing act between remaining anonymous and unknown to authorities but established oneself within the street art community and public at large by having one's work recognized and</w:t>
       </w:r>
       <w:r>
         <w:t xml:space="preserve"> associated with one's.</w:t>
@@ -4211,6 +4201,7 @@
           <w:id w:val="516971759"/>
           <w:citation/>
         </w:sdtPr>
+        <w:sdtEndPr/>
         <w:sdtContent>
           <w:r>
             <w:fldChar w:fldCharType="begin"/>
@@ -4246,6 +4237,7 @@
           <w:id w:val="70399270"/>
           <w:citation/>
         </w:sdtPr>
+        <w:sdtEndPr/>
         <w:sdtContent>
           <w:r>
             <w:fldChar w:fldCharType="begin"/>
@@ -4283,7 +4275,6 @@
       </w:pPr>
       <w:bookmarkStart w:id="5" w:name="_Toc39606759"/>
       <w:r>
-        <w:lastRenderedPageBreak/>
         <w:t>Purpose</w:t>
       </w:r>
       <w:bookmarkEnd w:id="5"/>
@@ -4351,6 +4342,7 @@
           <w:id w:val="-1166945139"/>
           <w:citation/>
         </w:sdtPr>
+        <w:sdtEndPr/>
         <w:sdtContent>
           <w:r>
             <w:fldChar w:fldCharType="begin"/>
@@ -4397,11 +4389,7 @@
         <w:t>Nicola</w:t>
       </w:r>
       <w:r>
-        <w:t xml:space="preserve"> look at four case studies of geographical information systems (GIS) for cultural Art available on the web. They argue that in all the cases it was not easy to distinguish the categories and types (subcategories) of the Points of Interest (PoIs) because they have the same shape and confusing icons and colours. They maintain that there should be a unique shape and colour for each category and a unique icon for each type; icons should be intuitive so </w:t>
-      </w:r>
-      <w:r>
-        <w:lastRenderedPageBreak/>
-        <w:t xml:space="preserve">that their meaning is easily understood. They also say that there should be other ways to access the PoIs and not only by navigation and search. They propose a solution where the map has several interface elements: a menu on the left with several function icons; a sidebar on the right with a search box and a list of the categories and types that can be enabled/disabled; a pop up box that is displayed by clicking on a PoI and shows the multimedia content associated to it; a slide that filters the PoIs relative to the time they were built.  </w:t>
+        <w:t xml:space="preserve"> look at four case studies of geographical information systems (GIS) for cultural Art available on the web. They argue that in all the cases it was not easy to distinguish the categories and types (subcategories) of the Points of Interest (PoIs) because they have the same shape and confusing icons and colours. They maintain that there should be a unique shape and colour for each category and a unique icon for each type; icons should be intuitive so that their meaning is easily understood. They also say that there should be other ways to access the PoIs and not only by navigation and search. They propose a solution where the map has several interface elements: a menu on the left with several function icons; a sidebar on the right with a search box and a list of the categories and types that can be enabled/disabled; a pop up box that is displayed by clicking on a PoI and shows the multimedia content associated to it; a slide that filters the PoIs relative to the time they were built.  </w:t>
       </w:r>
       <w:r>
         <w:rPr>
@@ -4426,6 +4414,7 @@
           <w:id w:val="-59635234"/>
           <w:citation/>
         </w:sdtPr>
+        <w:sdtEndPr/>
         <w:sdtContent>
           <w:r>
             <w:fldChar w:fldCharType="begin"/>
@@ -4471,11 +4460,7 @@
         <w:t>Montenegro</w:t>
       </w:r>
       <w:r>
-        <w:t xml:space="preserve">, in Tuscany, in Italy and uses as audio from the “Anna Buonomini” archive; therefore the audio is not made on purpose for the app, but is what they call an “Intangible Cultural Heritage” so making it available to a wider audience. The implementation is a mobile app that uses GPS to retrieve the position of the users and notifies the users when they are approaching a place that has an audio associated to it. To give an impression of reality the volume of the audio increases when the users go nearer to the places; </w:t>
-      </w:r>
-      <w:r>
-        <w:lastRenderedPageBreak/>
-        <w:t>this behaviour is realised by putting a Bluetooth beacon in the places of interest; the Bluetooth of the mobile device detects the distance from the beacon based on the intensity of the signal.</w:t>
+        <w:t>, in Tuscany, in Italy and uses as audio from the “Anna Buonomini” archive; therefore the audio is not made on purpose for the app, but is what they call an “Intangible Cultural Heritage” so making it available to a wider audience. The implementation is a mobile app that uses GPS to retrieve the position of the users and notifies the users when they are approaching a place that has an audio associated to it. To give an impression of reality the volume of the audio increases when the users go nearer to the places; this behaviour is realised by putting a Bluetooth beacon in the places of interest; the Bluetooth of the mobile device detects the distance from the beacon based on the intensity of the signal.</w:t>
       </w:r>
       <w:r>
         <w:t xml:space="preserve"> </w:t>
@@ -4494,6 +4479,7 @@
           <w:id w:val="-1848859270"/>
           <w:citation/>
         </w:sdtPr>
+        <w:sdtEndPr/>
         <w:sdtContent>
           <w:r>
             <w:fldChar w:fldCharType="begin"/>
@@ -4535,69 +4521,65 @@
       <w:pPr>
         <w:pStyle w:val="Heading1"/>
       </w:pPr>
-      <w:bookmarkStart w:id="8" w:name="_Toc39606762"/>
-      <w:r>
-        <w:lastRenderedPageBreak/>
-        <w:t>Chapter2</w:t>
+      <w:r>
+        <w:t>NAME ME</w:t>
+      </w:r>
+    </w:p>
+    <w:p>
+      <w:r>
+        <w:t>In this chapter I will discuss about the technologies that required to create the application for which this report is about, mostly about Android development and its library required for this project.</w:t>
+      </w:r>
+    </w:p>
+    <w:p>
+      <w:pPr>
+        <w:pStyle w:val="Heading2"/>
+      </w:pPr>
+      <w:bookmarkStart w:id="8" w:name="_Toc39606763"/>
+      <w:r>
+        <w:t>Android</w:t>
       </w:r>
       <w:bookmarkEnd w:id="8"/>
-    </w:p>
-    <w:p>
-      <w:r>
-        <w:t>In this chapter I will discuss about the technologies that required to create the application for which this report is about, mostly about Android development and its library required for this project.</w:t>
-      </w:r>
-    </w:p>
-    <w:p>
-      <w:pPr>
-        <w:pStyle w:val="Heading2"/>
-      </w:pPr>
-      <w:bookmarkStart w:id="9" w:name="_Toc39606763"/>
-      <w:r>
-        <w:t>Android</w:t>
+      <w:r>
+        <w:t xml:space="preserve"> </w:t>
+      </w:r>
+    </w:p>
+    <w:p>
+      <w:r>
+        <w:t xml:space="preserve">In terms of this project, Android refers to the mobile operating system that is development by the Google and it is based on the Linux Kernel. Its main user for the device touch screen for example smart phone and </w:t>
+      </w:r>
+      <w:r>
+        <w:t>tablets,</w:t>
+      </w:r>
+      <w:r>
+        <w:t xml:space="preserve"> but it als</w:t>
+      </w:r>
+      <w:r>
+        <w:t>o can be used to make specialised user interface for televisions and watches.</w:t>
+      </w:r>
+      <w:r>
+        <w:t xml:space="preserve"> </w:t>
+      </w:r>
+    </w:p>
+    <w:p>
+      <w:r>
+        <w:t xml:space="preserve">In the year of 2013 Google play the million-store hit mark for the Android application published. Where more than 50 billion </w:t>
+      </w:r>
+      <w:r>
+        <w:t>downloaded this</w:t>
+      </w:r>
+      <w:r>
+        <w:t xml:space="preserve"> apps.</w:t>
+      </w:r>
+    </w:p>
+    <w:p>
+      <w:pPr>
+        <w:pStyle w:val="Heading1"/>
+      </w:pPr>
+      <w:bookmarkStart w:id="9" w:name="_Toc39606764"/>
+      <w:r>
+        <w:t>Technology That using</w:t>
       </w:r>
       <w:bookmarkEnd w:id="9"/>
-      <w:r>
-        <w:t xml:space="preserve"> </w:t>
-      </w:r>
-    </w:p>
-    <w:p>
-      <w:r>
-        <w:t xml:space="preserve">In terms of this project, Android refers to the mobile operating system that is development by the Google and it is based on the Linux Kernel. Its main user for the device touch screen for example smart phone and </w:t>
-      </w:r>
-      <w:r>
-        <w:t>tablets,</w:t>
-      </w:r>
-      <w:r>
-        <w:t xml:space="preserve"> but it als</w:t>
-      </w:r>
-      <w:r>
-        <w:t>o can be used to make specialised user interface for televisions and watches.</w:t>
-      </w:r>
-      <w:r>
-        <w:t xml:space="preserve"> </w:t>
-      </w:r>
-    </w:p>
-    <w:p>
-      <w:r>
-        <w:t xml:space="preserve">In the year of 2013 Google play the million-store hit mark for the Android application published. Where more than 50 billion </w:t>
-      </w:r>
-      <w:r>
-        <w:t>downloaded this</w:t>
-      </w:r>
-      <w:r>
-        <w:t xml:space="preserve"> apps.</w:t>
-      </w:r>
-    </w:p>
-    <w:p>
-      <w:pPr>
-        <w:pStyle w:val="Heading1"/>
-      </w:pPr>
-      <w:bookmarkStart w:id="10" w:name="_Toc39606764"/>
-      <w:r>
-        <w:lastRenderedPageBreak/>
-        <w:t>Technology That using</w:t>
-      </w:r>
-      <w:bookmarkEnd w:id="10"/>
       <w:r>
         <w:t xml:space="preserve"> </w:t>
       </w:r>
@@ -4682,11 +4664,7 @@
         <w:t>primarily</w:t>
       </w:r>
       <w:r>
-        <w:t xml:space="preserve"> for openStreetMap editing software and although any developers can create a new editor tool this is not a small undertaking and should be carried out with careful consultation with the OpenStreetMap community. Based on free OpenStreetMap data, it is possible to create beautiful accurate and fast maps with native vector rendering and live customizable styling directly on a mobile device. One advantage of using the Open street map API is the map tiles can be easily </w:t>
-      </w:r>
-      <w:r>
-        <w:lastRenderedPageBreak/>
-        <w:t>displayed in custo</w:t>
+        <w:t xml:space="preserve"> for openStreetMap editing software and although any developers can create a new editor tool this is not a small undertaking and should be carried out with careful consultation with the OpenStreetMap community. Based on free OpenStreetMap data, it is possible to create beautiful accurate and fast maps with native vector rendering and live customizable styling directly on a mobile device. One advantage of using the Open street map API is the map tiles can be easily displayed in custo</w:t>
       </w:r>
       <w:r>
         <w:t>m</w:t>
@@ -4711,6 +4689,7 @@
           <w:id w:val="721643571"/>
           <w:citation/>
         </w:sdtPr>
+        <w:sdtEndPr/>
         <w:sdtContent>
           <w:r>
             <w:fldChar w:fldCharType="begin"/>
@@ -4759,6 +4738,7 @@
           <w:id w:val="-223067013"/>
           <w:citation/>
         </w:sdtPr>
+        <w:sdtEndPr/>
         <w:sdtContent>
           <w:r>
             <w:fldChar w:fldCharType="begin"/>
@@ -4785,11 +4765,11 @@
       <w:pPr>
         <w:pStyle w:val="Heading2"/>
       </w:pPr>
-      <w:bookmarkStart w:id="11" w:name="_Toc30352544"/>
+      <w:bookmarkStart w:id="10" w:name="_Toc30352544"/>
       <w:r>
         <w:t>Leaflet VS Open Layers maps API</w:t>
       </w:r>
-      <w:bookmarkEnd w:id="11"/>
+      <w:bookmarkEnd w:id="10"/>
     </w:p>
     <w:p>
       <w:r>
@@ -4809,6 +4789,7 @@
           <w:id w:val="1551028414"/>
           <w:citation/>
         </w:sdtPr>
+        <w:sdtEndPr/>
         <w:sdtContent>
           <w:r>
             <w:fldChar w:fldCharType="begin"/>
@@ -4841,7 +4822,6 @@
     </w:p>
     <w:p>
       <w:r>
-        <w:lastRenderedPageBreak/>
         <w:t>Also,</w:t>
       </w:r>
       <w:r>
@@ -4862,17 +4842,17 @@
       <w:pPr>
         <w:pStyle w:val="Heading2"/>
       </w:pPr>
-      <w:bookmarkStart w:id="12" w:name="_Toc30072544"/>
-      <w:bookmarkStart w:id="13" w:name="_Toc30072913"/>
-      <w:bookmarkStart w:id="14" w:name="_Toc30145014"/>
-      <w:bookmarkStart w:id="15" w:name="_Toc30352545"/>
+      <w:bookmarkStart w:id="11" w:name="_Toc30072544"/>
+      <w:bookmarkStart w:id="12" w:name="_Toc30072913"/>
+      <w:bookmarkStart w:id="13" w:name="_Toc30145014"/>
+      <w:bookmarkStart w:id="14" w:name="_Toc30352545"/>
       <w:r>
         <w:t>React Native:</w:t>
       </w:r>
+      <w:bookmarkEnd w:id="11"/>
       <w:bookmarkEnd w:id="12"/>
       <w:bookmarkEnd w:id="13"/>
       <w:bookmarkEnd w:id="14"/>
-      <w:bookmarkEnd w:id="15"/>
     </w:p>
     <w:p>
       <w:r>
@@ -4883,6 +4863,7 @@
           <w:id w:val="690496762"/>
           <w:citation/>
         </w:sdtPr>
+        <w:sdtEndPr/>
         <w:sdtContent>
           <w:r>
             <w:fldChar w:fldCharType="begin"/>
@@ -4904,11 +4885,7 @@
     </w:p>
     <w:p>
       <w:r>
-        <w:t xml:space="preserve">However, it provides an easy and convenient environment for mobile while using the debugging tools. As we know there are different type of React Native tools which play a most important role in accelerating the speed of the app development. As Pete Hunt states that React is designed to encourage the reusability of components that developer can creates. </w:t>
-      </w:r>
-      <w:r>
-        <w:lastRenderedPageBreak/>
-        <w:t>React use the JavaScript, as we that it is a flexible and powerful programming language to develop the large scale of applications.</w:t>
+        <w:t>However, it provides an easy and convenient environment for mobile while using the debugging tools. As we know there are different type of React Native tools which play a most important role in accelerating the speed of the app development. As Pete Hunt states that React is designed to encourage the reusability of components that developer can creates. React use the JavaScript, as we that it is a flexible and powerful programming language to develop the large scale of applications.</w:t>
       </w:r>
     </w:p>
     <w:p>
@@ -4925,10 +4902,10 @@
       <w:r>
         <w:t>Since 2015 React Native become more beneficial for developers or a team who are on a budget as the application can support both major platforms with the same code base. Kociecki writes that in his latest React Native project, the development time took 33% less than if they had been developing iOS and Android separately. Also, development of a React Native application does not require the native developers who have a higher salary on average.</w:t>
       </w:r>
-      <w:bookmarkStart w:id="16" w:name="_Toc26198225"/>
-      <w:bookmarkStart w:id="17" w:name="_Toc30072545"/>
-      <w:bookmarkStart w:id="18" w:name="_Toc30072914"/>
-      <w:bookmarkStart w:id="19" w:name="_Toc30145015"/>
+      <w:bookmarkStart w:id="15" w:name="_Toc26198225"/>
+      <w:bookmarkStart w:id="16" w:name="_Toc30072545"/>
+      <w:bookmarkStart w:id="17" w:name="_Toc30072914"/>
+      <w:bookmarkStart w:id="18" w:name="_Toc30145015"/>
     </w:p>
     <w:p>
       <w:pPr>
@@ -4938,21 +4915,20 @@
           <w:b/>
         </w:rPr>
       </w:pPr>
-      <w:bookmarkStart w:id="20" w:name="_Toc30352546"/>
-      <w:bookmarkStart w:id="21" w:name="_Toc39606765"/>
+      <w:bookmarkStart w:id="19" w:name="_Toc30352546"/>
+      <w:bookmarkStart w:id="20" w:name="_Toc39606765"/>
       <w:r>
         <w:rPr>
           <w:rStyle w:val="Heading1Char"/>
         </w:rPr>
-        <w:lastRenderedPageBreak/>
         <w:t>Why Native React:</w:t>
       </w:r>
+      <w:bookmarkEnd w:id="15"/>
       <w:bookmarkEnd w:id="16"/>
       <w:bookmarkEnd w:id="17"/>
       <w:bookmarkEnd w:id="18"/>
       <w:bookmarkEnd w:id="19"/>
       <w:bookmarkEnd w:id="20"/>
-      <w:bookmarkEnd w:id="21"/>
     </w:p>
     <w:p>
       <w:pPr>
@@ -5003,6 +4979,7 @@
           <w:id w:val="1722321972"/>
           <w:citation/>
         </w:sdtPr>
+        <w:sdtEndPr/>
         <w:sdtContent>
           <w:r>
             <w:rPr>
@@ -5054,9 +5031,9 @@
         </w:rPr>
         <w:t>.</w:t>
       </w:r>
-      <w:bookmarkStart w:id="22" w:name="_Toc30072915"/>
-      <w:bookmarkStart w:id="23" w:name="_Toc30145016"/>
-      <w:bookmarkStart w:id="24" w:name="_Toc30072546"/>
+      <w:bookmarkStart w:id="21" w:name="_Toc30072915"/>
+      <w:bookmarkStart w:id="22" w:name="_Toc30145016"/>
+      <w:bookmarkStart w:id="23" w:name="_Toc30072546"/>
     </w:p>
     <w:p>
       <w:pPr>
@@ -5074,8 +5051,8 @@
           <w:szCs w:val="24"/>
         </w:rPr>
       </w:pPr>
-      <w:bookmarkStart w:id="25" w:name="_Toc30352547"/>
-      <w:bookmarkStart w:id="26" w:name="_Toc39606766"/>
+      <w:bookmarkStart w:id="24" w:name="_Toc30352547"/>
+      <w:bookmarkStart w:id="25" w:name="_Toc39606766"/>
       <w:r>
         <w:rPr>
           <w:rStyle w:val="Heading1Char"/>
@@ -5087,15 +5064,15 @@
         </w:rPr>
         <w:t>React js</w:t>
       </w:r>
+      <w:bookmarkEnd w:id="21"/>
       <w:bookmarkEnd w:id="22"/>
-      <w:bookmarkEnd w:id="23"/>
+      <w:bookmarkEnd w:id="24"/>
       <w:bookmarkEnd w:id="25"/>
-      <w:bookmarkEnd w:id="26"/>
-    </w:p>
-    <w:p>
-      <w:bookmarkStart w:id="27" w:name="_Toc30072916"/>
-      <w:bookmarkStart w:id="28" w:name="_Toc30145017"/>
-      <w:bookmarkStart w:id="29" w:name="_Toc30352548"/>
+    </w:p>
+    <w:p>
+      <w:bookmarkStart w:id="26" w:name="_Toc30072916"/>
+      <w:bookmarkStart w:id="27" w:name="_Toc30145017"/>
+      <w:bookmarkStart w:id="28" w:name="_Toc30352548"/>
       <w:r>
         <w:t xml:space="preserve">React JS is a JavaScript library for building a fast and interactive user interface. </w:t>
       </w:r>
@@ -5115,10 +5092,10 @@
       <w:r>
         <w:t xml:space="preserve"> library framework for the programming language JavaScript, which is used in web development.</w:t>
       </w:r>
-      <w:bookmarkEnd w:id="24"/>
+      <w:bookmarkEnd w:id="23"/>
+      <w:bookmarkEnd w:id="26"/>
       <w:bookmarkEnd w:id="27"/>
       <w:bookmarkEnd w:id="28"/>
-      <w:bookmarkEnd w:id="29"/>
     </w:p>
     <w:p>
       <w:pPr>
@@ -5136,11 +5113,11 @@
         <w:pStyle w:val="Heading2"/>
         <w:spacing w:line="360" w:lineRule="auto"/>
       </w:pPr>
-      <w:bookmarkStart w:id="30" w:name="_Toc30072547"/>
-      <w:bookmarkStart w:id="31" w:name="_Toc30072917"/>
-      <w:bookmarkStart w:id="32" w:name="_Toc30145018"/>
-      <w:bookmarkStart w:id="33" w:name="_Toc30352549"/>
-      <w:bookmarkStart w:id="34" w:name="_Toc39606767"/>
+      <w:bookmarkStart w:id="29" w:name="_Toc30072547"/>
+      <w:bookmarkStart w:id="30" w:name="_Toc30072917"/>
+      <w:bookmarkStart w:id="31" w:name="_Toc30145018"/>
+      <w:bookmarkStart w:id="32" w:name="_Toc30352549"/>
+      <w:bookmarkStart w:id="33" w:name="_Toc39606767"/>
       <w:r>
         <w:t xml:space="preserve">Android </w:t>
       </w:r>
@@ -5150,11 +5127,11 @@
       <w:r>
         <w:t>:</w:t>
       </w:r>
+      <w:bookmarkEnd w:id="29"/>
       <w:bookmarkEnd w:id="30"/>
       <w:bookmarkEnd w:id="31"/>
       <w:bookmarkEnd w:id="32"/>
       <w:bookmarkEnd w:id="33"/>
-      <w:bookmarkEnd w:id="34"/>
     </w:p>
     <w:p>
       <w:r>
@@ -5164,17 +5141,14 @@
         <w:t>IntelliJ</w:t>
       </w:r>
       <w:r>
-        <w:t xml:space="preserve"> IDEA, java integrated development environment </w:t>
-      </w:r>
-      <w:r>
-        <w:lastRenderedPageBreak/>
-        <w:t xml:space="preserve">for the software code editing and development tools. It is easier and more productive to use for any Android App creation than Eclipse </w:t>
+        <w:t xml:space="preserve"> IDEA, java integrated development environment for the software code editing and development tools. It is easier and more productive to use for any Android App creation than Eclipse </w:t>
       </w:r>
       <w:sdt>
         <w:sdtPr>
           <w:id w:val="472179152"/>
           <w:citation/>
         </w:sdtPr>
+        <w:sdtEndPr/>
         <w:sdtContent>
           <w:r>
             <w:fldChar w:fldCharType="begin"/>
@@ -5221,85 +5195,84 @@
       <w:pPr>
         <w:pStyle w:val="Heading2"/>
       </w:pPr>
-      <w:bookmarkStart w:id="35" w:name="_Toc30072548"/>
-      <w:bookmarkStart w:id="36" w:name="_Toc30072918"/>
-      <w:bookmarkStart w:id="37" w:name="_Toc30145019"/>
-      <w:bookmarkStart w:id="38" w:name="_Toc30352550"/>
-      <w:bookmarkStart w:id="39" w:name="_Toc39606768"/>
+      <w:bookmarkStart w:id="34" w:name="_Toc30072548"/>
+      <w:bookmarkStart w:id="35" w:name="_Toc30072918"/>
+      <w:bookmarkStart w:id="36" w:name="_Toc30145019"/>
+      <w:bookmarkStart w:id="37" w:name="_Toc30352550"/>
+      <w:bookmarkStart w:id="38" w:name="_Toc39606768"/>
       <w:r>
         <w:t>GPS Coordinators:</w:t>
       </w:r>
+      <w:bookmarkEnd w:id="34"/>
       <w:bookmarkEnd w:id="35"/>
       <w:bookmarkEnd w:id="36"/>
       <w:bookmarkEnd w:id="37"/>
       <w:bookmarkEnd w:id="38"/>
+    </w:p>
+    <w:p>
+      <w:pPr>
+        <w:pStyle w:val="Heading3"/>
+      </w:pPr>
+      <w:bookmarkStart w:id="39" w:name="_Toc30072919"/>
+      <w:bookmarkStart w:id="40" w:name="_Toc30145020"/>
+      <w:bookmarkStart w:id="41" w:name="_Toc30072549"/>
+      <w:r>
+        <w:t>GPS</w:t>
+      </w:r>
       <w:bookmarkEnd w:id="39"/>
-    </w:p>
-    <w:p>
-      <w:pPr>
-        <w:pStyle w:val="Heading3"/>
-      </w:pPr>
-      <w:bookmarkStart w:id="40" w:name="_Toc30072919"/>
-      <w:bookmarkStart w:id="41" w:name="_Toc30145020"/>
-      <w:bookmarkStart w:id="42" w:name="_Toc30072549"/>
+      <w:bookmarkEnd w:id="40"/>
+    </w:p>
+    <w:p>
+      <w:bookmarkStart w:id="42" w:name="_Toc30072920"/>
+      <w:bookmarkStart w:id="43" w:name="_Toc30145021"/>
+      <w:bookmarkStart w:id="44" w:name="_Toc30352551"/>
+      <w:r>
+        <w:t xml:space="preserve">The </w:t>
+      </w:r>
+      <w:r>
+        <w:t xml:space="preserve">Global </w:t>
+      </w:r>
+      <w:r>
+        <w:t>P</w:t>
+      </w:r>
+      <w:r>
+        <w:t xml:space="preserve">ositioning </w:t>
+      </w:r>
+      <w:r>
+        <w:t>S</w:t>
+      </w:r>
+      <w:r>
+        <w:t xml:space="preserve">ystem </w:t>
+      </w:r>
+      <w:r>
+        <w:t>(</w:t>
+      </w:r>
       <w:r>
         <w:t>GPS</w:t>
       </w:r>
-      <w:bookmarkEnd w:id="40"/>
+      <w:r>
+        <w:t>)</w:t>
+      </w:r>
+      <w:r>
+        <w:t xml:space="preserve"> </w:t>
+      </w:r>
+      <w:r>
+        <w:t>which is based on satellite navigation system made up of approximately 24 satellites. GPS works in any weather conditions, in anywhere of the world. The Department of Defence in US originally put the satellites into orbit for military use, but they were made available for all civilian use in the 1980s.</w:t>
+      </w:r>
       <w:bookmarkEnd w:id="41"/>
-    </w:p>
-    <w:p>
-      <w:bookmarkStart w:id="43" w:name="_Toc30072920"/>
-      <w:bookmarkStart w:id="44" w:name="_Toc30145021"/>
-      <w:bookmarkStart w:id="45" w:name="_Toc30352551"/>
-      <w:r>
-        <w:t xml:space="preserve">The </w:t>
-      </w:r>
-      <w:r>
-        <w:t xml:space="preserve">Global </w:t>
-      </w:r>
-      <w:r>
-        <w:t>P</w:t>
-      </w:r>
-      <w:r>
-        <w:t xml:space="preserve">ositioning </w:t>
-      </w:r>
-      <w:r>
-        <w:t>S</w:t>
-      </w:r>
-      <w:r>
-        <w:t xml:space="preserve">ystem </w:t>
-      </w:r>
-      <w:r>
-        <w:t>(</w:t>
-      </w:r>
-      <w:r>
-        <w:t>GPS</w:t>
-      </w:r>
-      <w:r>
-        <w:t>)</w:t>
-      </w:r>
-      <w:r>
-        <w:t xml:space="preserve"> </w:t>
-      </w:r>
-      <w:r>
-        <w:t>which is based on satellite navigation system made up of approximately 24 satellites. GPS works in any weather conditions, in anywhere of the world. The Department of Defence in US originally put the satellites into orbit for military use, but they were made available for all civilian use in the 1980s.</w:t>
-      </w:r>
       <w:bookmarkEnd w:id="42"/>
       <w:bookmarkEnd w:id="43"/>
       <w:bookmarkEnd w:id="44"/>
+    </w:p>
+    <w:p>
+      <w:pPr>
+        <w:pStyle w:val="Heading3"/>
+      </w:pPr>
+      <w:bookmarkStart w:id="45" w:name="_Toc30352552"/>
+      <w:r>
+        <w:t>Global Navigation Satellite System</w:t>
+      </w:r>
       <w:bookmarkEnd w:id="45"/>
-    </w:p>
-    <w:p>
-      <w:pPr>
-        <w:pStyle w:val="Heading3"/>
-      </w:pPr>
-      <w:bookmarkStart w:id="46" w:name="_Toc30352552"/>
-      <w:r>
-        <w:lastRenderedPageBreak/>
-        <w:t>Global Navigation Satellite System</w:t>
-      </w:r>
-      <w:bookmarkEnd w:id="46"/>
     </w:p>
     <w:p>
       <w:pPr>
@@ -5310,7 +5283,7 @@
           <w:szCs w:val="27"/>
         </w:rPr>
       </w:pPr>
-      <w:bookmarkStart w:id="47" w:name="_Toc30352553"/>
+      <w:bookmarkStart w:id="46" w:name="_Toc30352553"/>
       <w:r>
         <w:t xml:space="preserve">Global Navigation Satellite system involve the signals from the US governmental GPS, the European Galileo, also Russian Glonass and the Chinese Compass, Indian IRNSS </w:t>
       </w:r>
@@ -5319,6 +5292,7 @@
           <w:id w:val="-1468813871"/>
           <w:citation/>
         </w:sdtPr>
+        <w:sdtEndPr/>
         <w:sdtContent>
           <w:r>
             <w:fldChar w:fldCharType="begin"/>
@@ -5355,25 +5329,25 @@
         </w:rPr>
         <w:t>.</w:t>
       </w:r>
+      <w:bookmarkEnd w:id="46"/>
+    </w:p>
+    <w:p>
+      <w:pPr>
+        <w:pStyle w:val="Heading3"/>
+      </w:pPr>
+      <w:bookmarkStart w:id="47" w:name="_Toc26198227"/>
+      <w:bookmarkStart w:id="48" w:name="_Toc30072551"/>
+      <w:bookmarkStart w:id="49" w:name="_Toc30072922"/>
+      <w:bookmarkStart w:id="50" w:name="_Toc30145023"/>
+      <w:bookmarkStart w:id="51" w:name="_Toc30352554"/>
+      <w:r>
+        <w:t>Tools &amp; Component:</w:t>
+      </w:r>
       <w:bookmarkEnd w:id="47"/>
-    </w:p>
-    <w:p>
-      <w:pPr>
-        <w:pStyle w:val="Heading3"/>
-      </w:pPr>
-      <w:bookmarkStart w:id="48" w:name="_Toc26198227"/>
-      <w:bookmarkStart w:id="49" w:name="_Toc30072551"/>
-      <w:bookmarkStart w:id="50" w:name="_Toc30072922"/>
-      <w:bookmarkStart w:id="51" w:name="_Toc30145023"/>
-      <w:bookmarkStart w:id="52" w:name="_Toc30352554"/>
-      <w:r>
-        <w:t>Tools &amp; Component:</w:t>
-      </w:r>
       <w:bookmarkEnd w:id="48"/>
       <w:bookmarkEnd w:id="49"/>
       <w:bookmarkEnd w:id="50"/>
       <w:bookmarkEnd w:id="51"/>
-      <w:bookmarkEnd w:id="52"/>
     </w:p>
     <w:p>
       <w:r>
@@ -5385,79 +5359,564 @@
         <w:pStyle w:val="Heading1"/>
         <w:spacing w:line="360" w:lineRule="auto"/>
       </w:pPr>
-      <w:bookmarkStart w:id="53" w:name="_Toc26198228"/>
-      <w:bookmarkStart w:id="54" w:name="_Toc30072552"/>
-      <w:bookmarkStart w:id="55" w:name="_Toc30072923"/>
-      <w:bookmarkStart w:id="56" w:name="_Toc30145024"/>
-      <w:bookmarkStart w:id="57" w:name="_Toc30352555"/>
-      <w:bookmarkStart w:id="58" w:name="_Toc39606769"/>
-      <w:r>
-        <w:lastRenderedPageBreak/>
+      <w:bookmarkStart w:id="52" w:name="_Toc26198228"/>
+      <w:bookmarkStart w:id="53" w:name="_Toc30072552"/>
+      <w:bookmarkStart w:id="54" w:name="_Toc30072923"/>
+      <w:bookmarkStart w:id="55" w:name="_Toc30145024"/>
+      <w:bookmarkStart w:id="56" w:name="_Toc30352555"/>
+      <w:bookmarkStart w:id="57" w:name="_Toc39606769"/>
+      <w:r>
         <w:t>React Native Map view:</w:t>
       </w:r>
+      <w:bookmarkEnd w:id="52"/>
       <w:bookmarkEnd w:id="53"/>
       <w:bookmarkEnd w:id="54"/>
       <w:bookmarkEnd w:id="55"/>
       <w:bookmarkEnd w:id="56"/>
       <w:bookmarkEnd w:id="57"/>
+    </w:p>
+    <w:p>
+      <w:r>
+        <w:t>This is a one of the React Native component libraries that offers map com</w:t>
+      </w:r>
+      <w:r>
+        <w:t>ponents for Android and IOS is R</w:t>
+      </w:r>
+      <w:r>
+        <w:t>eact native map view. In this component have a lot to do customize the map style that can be able to change map view position and tracking the region or location and make the points of interest clickable on Google maps. Also, we can enable zooming in to specified markers or coordinates. GPS system to fetch the location and give you nice street view, also it has location search functionality.</w:t>
+      </w:r>
+    </w:p>
+    <w:p>
+      <w:pPr>
+        <w:pStyle w:val="Heading1"/>
+      </w:pPr>
+      <w:bookmarkStart w:id="58" w:name="_Toc39606770"/>
+      <w:r>
+        <w:t>Development</w:t>
+      </w:r>
+    </w:p>
+    <w:p>
+      <w:pPr>
+        <w:pStyle w:val="Heading2"/>
+      </w:pPr>
+      <w:r>
+        <w:t>To do</w:t>
+      </w:r>
+    </w:p>
+    <w:p>
+      <w:pPr>
+        <w:pStyle w:val="ListParagraph"/>
+        <w:numPr>
+          <w:ilvl w:val="0"/>
+          <w:numId w:val="20"/>
+        </w:numPr>
+      </w:pPr>
+      <w:r>
+        <w:t>Build a database</w:t>
+      </w:r>
+    </w:p>
+    <w:p>
+      <w:pPr>
+        <w:pStyle w:val="ListParagraph"/>
+        <w:numPr>
+          <w:ilvl w:val="0"/>
+          <w:numId w:val="20"/>
+        </w:numPr>
+      </w:pPr>
+      <w:r>
+        <w:t>Build database</w:t>
+      </w:r>
+      <w:r>
+        <w:t xml:space="preserve"> stored procedures</w:t>
+      </w:r>
+    </w:p>
+    <w:p>
+      <w:pPr>
+        <w:pStyle w:val="ListParagraph"/>
+        <w:numPr>
+          <w:ilvl w:val="0"/>
+          <w:numId w:val="20"/>
+        </w:numPr>
+      </w:pPr>
+      <w:r>
+        <w:t>Build C# Repository Layer</w:t>
+      </w:r>
+    </w:p>
+    <w:p>
+      <w:pPr>
+        <w:pStyle w:val="ListParagraph"/>
+        <w:numPr>
+          <w:ilvl w:val="1"/>
+          <w:numId w:val="20"/>
+        </w:numPr>
+      </w:pPr>
+      <w:r>
+        <w:t>Create Properly working</w:t>
+      </w:r>
+    </w:p>
+    <w:p>
+      <w:pPr>
+        <w:pStyle w:val="ListParagraph"/>
+        <w:numPr>
+          <w:ilvl w:val="1"/>
+          <w:numId w:val="20"/>
+        </w:numPr>
+      </w:pPr>
+      <w:r>
+        <w:t>Inset images</w:t>
+      </w:r>
+    </w:p>
+    <w:p>
+      <w:pPr>
+        <w:pStyle w:val="ListParagraph"/>
+        <w:numPr>
+          <w:ilvl w:val="0"/>
+          <w:numId w:val="20"/>
+        </w:numPr>
+      </w:pPr>
+      <w:r>
+        <w:t>Build a ASP.NET CRUD website for the database</w:t>
+      </w:r>
+    </w:p>
+    <w:p>
+      <w:pPr>
+        <w:pStyle w:val="ListParagraph"/>
+        <w:numPr>
+          <w:ilvl w:val="1"/>
+          <w:numId w:val="20"/>
+        </w:numPr>
+      </w:pPr>
+      <w:r>
+        <w:t>User Account Control</w:t>
+      </w:r>
+    </w:p>
+    <w:p>
+      <w:pPr>
+        <w:pStyle w:val="ListParagraph"/>
+        <w:numPr>
+          <w:ilvl w:val="1"/>
+          <w:numId w:val="20"/>
+        </w:numPr>
+      </w:pPr>
+      <w:r>
+        <w:t>Log on Page</w:t>
+      </w:r>
+    </w:p>
+    <w:p>
+      <w:pPr>
+        <w:pStyle w:val="ListParagraph"/>
+        <w:numPr>
+          <w:ilvl w:val="1"/>
+          <w:numId w:val="20"/>
+        </w:numPr>
+      </w:pPr>
+      <w:r>
+        <w:t>Log off functionally</w:t>
+      </w:r>
+    </w:p>
+    <w:p>
+      <w:pPr>
+        <w:pStyle w:val="ListParagraph"/>
+        <w:numPr>
+          <w:ilvl w:val="1"/>
+          <w:numId w:val="20"/>
+        </w:numPr>
+      </w:pPr>
+      <w:r>
+        <w:t xml:space="preserve">Street ART Map (google API)  </w:t>
+      </w:r>
+    </w:p>
+    <w:p>
+      <w:pPr>
+        <w:pStyle w:val="ListParagraph"/>
+        <w:numPr>
+          <w:ilvl w:val="1"/>
+          <w:numId w:val="20"/>
+        </w:numPr>
+      </w:pPr>
+      <w:r>
+        <w:t>Website Menu</w:t>
+      </w:r>
+    </w:p>
+    <w:p>
+      <w:pPr>
+        <w:pStyle w:val="ListParagraph"/>
+        <w:numPr>
+          <w:ilvl w:val="1"/>
+          <w:numId w:val="20"/>
+        </w:numPr>
+      </w:pPr>
+      <w:r>
+        <w:t>Register User</w:t>
+      </w:r>
+    </w:p>
+    <w:p>
+      <w:pPr>
+        <w:pStyle w:val="ListParagraph"/>
+        <w:numPr>
+          <w:ilvl w:val="1"/>
+          <w:numId w:val="20"/>
+        </w:numPr>
+      </w:pPr>
+      <w:r>
+        <w:t>Upload/delete street art Images</w:t>
+      </w:r>
+    </w:p>
+    <w:p>
+      <w:pPr>
+        <w:pStyle w:val="ListParagraph"/>
+        <w:numPr>
+          <w:ilvl w:val="1"/>
+          <w:numId w:val="20"/>
+        </w:numPr>
+      </w:pPr>
+      <w:r>
+        <w:t xml:space="preserve">Search location </w:t>
+      </w:r>
+    </w:p>
+    <w:p>
+      <w:pPr>
+        <w:pStyle w:val="ListParagraph"/>
+        <w:numPr>
+          <w:ilvl w:val="1"/>
+          <w:numId w:val="20"/>
+        </w:numPr>
+      </w:pPr>
+      <w:r>
+        <w:t>Writing the report</w:t>
+      </w:r>
+    </w:p>
+    <w:p>
+      <w:pPr>
+        <w:pStyle w:val="Heading2"/>
+      </w:pPr>
+      <w:r>
+        <w:t>Plan</w:t>
+      </w:r>
+    </w:p>
+    <w:p/>
+    <w:p>
+      <w:pPr>
+        <w:pStyle w:val="Heading1"/>
+      </w:pPr>
+      <w:r>
+        <w:t>Software Report</w:t>
+      </w:r>
       <w:bookmarkEnd w:id="58"/>
     </w:p>
     <w:p>
-      <w:r>
-        <w:t>This is a one of the React Native component libraries that offers map com</w:t>
-      </w:r>
-      <w:r>
-        <w:t>ponents for Android and IOS is R</w:t>
-      </w:r>
-      <w:r>
-        <w:t>eact native map view. In this component have a lot to do customize the map style that can be able to change map view position and tracking the region or location and make the points of interest clickable on Google maps. Also, we can enable zooming in to specified markers or coordinates. GPS system to fetch the location and give you nice street view, also it has location search functionality.</w:t>
-      </w:r>
-    </w:p>
-    <w:p>
-      <w:pPr>
-        <w:pStyle w:val="Heading1"/>
-      </w:pPr>
-      <w:bookmarkStart w:id="59" w:name="_Toc39606770"/>
-      <w:r>
-        <w:lastRenderedPageBreak/>
-        <w:t>Software Report</w:t>
+      <w:pPr>
+        <w:pStyle w:val="Heading2"/>
+      </w:pPr>
+      <w:bookmarkStart w:id="59" w:name="_Toc39606771"/>
+      <w:r>
+        <w:t>Introduction</w:t>
       </w:r>
       <w:bookmarkEnd w:id="59"/>
     </w:p>
     <w:p>
+      <w:r>
+        <w:rPr>
+          <w:rFonts w:eastAsiaTheme="majorEastAsia"/>
+        </w:rPr>
+        <w:t xml:space="preserve"> </w:t>
+      </w:r>
+      <w:r>
+        <w:rPr>
+          <w:rFonts w:eastAsiaTheme="majorEastAsia"/>
+        </w:rPr>
+        <w:t xml:space="preserve">The </w:t>
+      </w:r>
+      <w:r>
+        <w:rPr>
+          <w:rFonts w:eastAsiaTheme="majorEastAsia"/>
+        </w:rPr>
+        <w:t>focus</w:t>
+      </w:r>
+      <w:r>
+        <w:rPr>
+          <w:rFonts w:eastAsiaTheme="majorEastAsia"/>
+        </w:rPr>
+        <w:t xml:space="preserve"> of this chapter is to identify and explain the methodology used during the development of this mobile application. </w:t>
+      </w:r>
+      <w:r>
+        <w:rPr>
+          <w:rFonts w:eastAsiaTheme="majorEastAsia"/>
+        </w:rPr>
+        <w:t>Also,</w:t>
+      </w:r>
+      <w:r>
+        <w:rPr>
+          <w:rFonts w:eastAsiaTheme="majorEastAsia"/>
+        </w:rPr>
+        <w:t xml:space="preserve"> it will outline the </w:t>
+      </w:r>
+      <w:r>
+        <w:rPr>
+          <w:rFonts w:eastAsiaTheme="majorEastAsia"/>
+        </w:rPr>
+        <w:t xml:space="preserve">functionality that requirements of the project along with all the tools and </w:t>
+      </w:r>
+      <w:r>
+        <w:rPr>
+          <w:rFonts w:eastAsiaTheme="majorEastAsia"/>
+        </w:rPr>
+        <w:t>technologies that were apply during the implementation phase</w:t>
+      </w:r>
+      <w:r>
+        <w:t>.</w:t>
+      </w:r>
+      <w:r>
+        <w:t xml:space="preserve"> </w:t>
+      </w:r>
+      <w:r>
+        <w:t xml:space="preserve">The context of the social sharing application being developed for this project is related to performance and acting. The project </w:t>
+      </w:r>
+      <w:r>
+        <w:t>focus</w:t>
+      </w:r>
+      <w:r>
+        <w:t xml:space="preserve"> is to create social art sharing application for both secure and useable, so users do not </w:t>
+      </w:r>
+      <w:r>
+        <w:t>worry</w:t>
+      </w:r>
+      <w:r>
+        <w:t xml:space="preserve"> about their privacy being misused and they can enjoy the interesting </w:t>
+      </w:r>
+      <w:r>
+        <w:t>artwork</w:t>
+      </w:r>
+      <w:r>
+        <w:t xml:space="preserve"> sharing to the people. </w:t>
+      </w:r>
+    </w:p>
+    <w:p>
+      <w:r>
+        <w:t xml:space="preserve">During the research phase </w:t>
+      </w:r>
+      <w:r>
+        <w:t xml:space="preserve">conversation proceeding regarding Android and </w:t>
+      </w:r>
+      <w:r>
+        <w:t>iOS</w:t>
+      </w:r>
+      <w:r>
+        <w:t xml:space="preserve"> architecture and its security, </w:t>
+      </w:r>
+      <w:r>
+        <w:t>and some</w:t>
+      </w:r>
+      <w:r>
+        <w:t xml:space="preserve"> article with studies carried out regarding </w:t>
+      </w:r>
+      <w:r>
+        <w:t>Android application</w:t>
+      </w:r>
+      <w:r>
+        <w:t xml:space="preserve"> and </w:t>
+      </w:r>
+      <w:r>
+        <w:t>it’s</w:t>
+      </w:r>
+      <w:r>
+        <w:t xml:space="preserve"> reviewed.</w:t>
+      </w:r>
+    </w:p>
+    <w:p>
+      <w:r>
+        <w:t>An important aspect of the research is connection security of the application and as well as usability of the application by introduction of API.</w:t>
+      </w:r>
+    </w:p>
+    <w:p>
+      <w:r>
+        <w:t xml:space="preserve">As we know that now a </w:t>
+      </w:r>
+      <w:r>
+        <w:t>day’s</w:t>
+      </w:r>
+      <w:r>
+        <w:t xml:space="preserve"> mobile application development is g</w:t>
+      </w:r>
+      <w:r>
+        <w:t xml:space="preserve">rowing in popularity every year, but with its popularity grows the higher demand for that product and higher demand means less time to do it. </w:t>
+      </w:r>
+      <w:r>
+        <w:t xml:space="preserve">That means while development of the application or a system </w:t>
+      </w:r>
+      <w:r>
+        <w:t>there</w:t>
+      </w:r>
+      <w:r>
+        <w:t xml:space="preserve"> might be changes to have a vulnerabilities that can be used against user.</w:t>
+      </w:r>
+      <w:r>
+        <w:t xml:space="preserve"> So here I have been discussing about the application should be reviewed as a security point of view before beginning the application.  </w:t>
+      </w:r>
+    </w:p>
+    <w:p>
       <w:pPr>
         <w:pStyle w:val="Heading2"/>
-      </w:pPr>
-      <w:bookmarkStart w:id="60" w:name="_Toc39606771"/>
-      <w:r>
-        <w:t>Introduction</w:t>
+        <w:rPr>
+          <w:b w:val="0"/>
+        </w:rPr>
+      </w:pPr>
+      <w:bookmarkStart w:id="60" w:name="_Toc39606772"/>
+      <w:r>
+        <w:t xml:space="preserve">Development </w:t>
+      </w:r>
+      <w:r>
+        <w:t>Process</w:t>
       </w:r>
       <w:bookmarkEnd w:id="60"/>
     </w:p>
     <w:p>
-      <w:r>
-        <w:rPr>
-          <w:rFonts w:eastAsiaTheme="majorEastAsia"/>
-        </w:rPr>
+      <w:pPr>
+        <w:pStyle w:val="Heading3"/>
+      </w:pPr>
+      <w:r>
         <w:t xml:space="preserve"> </w:t>
       </w:r>
-      <w:r>
-        <w:rPr>
-          <w:rFonts w:eastAsiaTheme="majorEastAsia"/>
-        </w:rPr>
-        <w:t xml:space="preserve">The </w:t>
-      </w:r>
-      <w:r>
-        <w:rPr>
-          <w:rFonts w:eastAsiaTheme="majorEastAsia"/>
-        </w:rPr>
-        <w:t>focus</w:t>
-      </w:r>
-      <w:r>
-        <w:rPr>
-          <w:rFonts w:eastAsiaTheme="majorEastAsia"/>
-        </w:rPr>
-        <w:t xml:space="preserve"> of this chapter is to identify and explain the methodology used during the development of this mobile application. </w:t>
+      <w:bookmarkStart w:id="61" w:name="_Toc39606773"/>
+      <w:r>
+        <w:t>4.1.1 Agile</w:t>
+      </w:r>
+      <w:bookmarkEnd w:id="61"/>
+      <w:r>
+        <w:t xml:space="preserve">  </w:t>
+      </w:r>
+    </w:p>
+    <w:p>
+      <w:pPr>
+        <w:rPr>
+          <w:rFonts w:eastAsiaTheme="majorEastAsia"/>
+        </w:rPr>
+      </w:pPr>
+      <w:r>
+        <w:rPr>
+          <w:rFonts w:eastAsiaTheme="majorEastAsia"/>
+        </w:rPr>
+        <w:t xml:space="preserve"> </w:t>
+      </w:r>
+      <w:r>
+        <w:rPr>
+          <w:rFonts w:eastAsiaTheme="majorEastAsia"/>
+        </w:rPr>
+        <w:t>To</w:t>
+      </w:r>
+      <w:r>
+        <w:rPr>
+          <w:rFonts w:eastAsiaTheme="majorEastAsia"/>
+        </w:rPr>
+        <w:t xml:space="preserve"> su</w:t>
+      </w:r>
+      <w:r>
+        <w:rPr>
+          <w:rFonts w:eastAsiaTheme="majorEastAsia"/>
+        </w:rPr>
+        <w:t>pport in development of the application</w:t>
+      </w:r>
+      <w:r>
+        <w:rPr>
+          <w:rFonts w:eastAsiaTheme="majorEastAsia"/>
+        </w:rPr>
+        <w:t xml:space="preserve"> in</w:t>
+      </w:r>
+      <w:r>
+        <w:rPr>
+          <w:rFonts w:eastAsiaTheme="majorEastAsia"/>
+        </w:rPr>
+        <w:t xml:space="preserve"> agile</w:t>
+      </w:r>
+      <w:r>
+        <w:rPr>
+          <w:rFonts w:eastAsiaTheme="majorEastAsia"/>
+        </w:rPr>
+        <w:t xml:space="preserve"> </w:t>
+      </w:r>
+      <w:r>
+        <w:rPr>
+          <w:rFonts w:eastAsiaTheme="majorEastAsia"/>
+        </w:rPr>
+        <w:t>metho</w:t>
+      </w:r>
+      <w:r>
+        <w:rPr>
+          <w:rFonts w:eastAsiaTheme="majorEastAsia"/>
+        </w:rPr>
+        <w:t>do</w:t>
+      </w:r>
+      <w:r>
+        <w:rPr>
+          <w:rFonts w:eastAsiaTheme="majorEastAsia"/>
+        </w:rPr>
+        <w:t>logy</w:t>
+      </w:r>
+      <w:r>
+        <w:rPr>
+          <w:rFonts w:eastAsiaTheme="majorEastAsia"/>
+        </w:rPr>
+        <w:t xml:space="preserve"> was adopted. The aim of developing within the agile methodology is to set iterations or sprints, usually a short period of time, in that an aspect of the application is implemented and ready for release at the end of the sprint. Developing the project in agile methodology </w:t>
+      </w:r>
+      <w:r>
+        <w:rPr>
+          <w:rFonts w:eastAsiaTheme="majorEastAsia"/>
+        </w:rPr>
+        <w:t>it</w:t>
+      </w:r>
+      <w:r>
+        <w:rPr>
+          <w:rFonts w:eastAsiaTheme="majorEastAsia"/>
+        </w:rPr>
+        <w:t xml:space="preserve"> breaks </w:t>
+      </w:r>
+      <w:r>
+        <w:rPr>
+          <w:rFonts w:eastAsiaTheme="majorEastAsia"/>
+        </w:rPr>
+        <w:t xml:space="preserve">the project into separate areas, for instance web service, the core of the reactive native application, which consisted of the graphical user interface and the input and output of </w:t>
+      </w:r>
+      <w:r>
+        <w:rPr>
+          <w:rFonts w:eastAsiaTheme="majorEastAsia"/>
+        </w:rPr>
+        <w:t>data. The</w:t>
+      </w:r>
+      <w:r>
+        <w:rPr>
+          <w:rFonts w:eastAsiaTheme="majorEastAsia"/>
+        </w:rPr>
+        <w:t xml:space="preserve"> status of the project is reviewed weekly with in meeting a supervisor which helps in identifying the any issues that may have arises during the development in previous week.</w:t>
+      </w:r>
+      <w:r>
+        <w:rPr>
+          <w:rFonts w:eastAsiaTheme="majorEastAsia"/>
+        </w:rPr>
+        <w:t xml:space="preserve"> Because identifying them in early of the stage, that could be easy to fix them at this stage</w:t>
+      </w:r>
+      <w:r>
+        <w:rPr>
+          <w:rFonts w:eastAsiaTheme="majorEastAsia"/>
+        </w:rPr>
+        <w:t xml:space="preserve"> and avoid a major problem </w:t>
+      </w:r>
+      <w:r>
+        <w:rPr>
+          <w:rFonts w:eastAsiaTheme="majorEastAsia"/>
+        </w:rPr>
+        <w:t>later</w:t>
+      </w:r>
+      <w:r>
+        <w:rPr>
+          <w:rFonts w:eastAsiaTheme="majorEastAsia"/>
+        </w:rPr>
+        <w:t xml:space="preserve"> in the development process.</w:t>
+      </w:r>
+      <w:r>
+        <w:rPr>
+          <w:rFonts w:eastAsiaTheme="majorEastAsia"/>
+        </w:rPr>
+        <w:t xml:space="preserve"> </w:t>
       </w:r>
       <w:r>
         <w:rPr>
@@ -5469,461 +5928,164 @@
         <w:rPr>
           <w:rFonts w:eastAsiaTheme="majorEastAsia"/>
         </w:rPr>
-        <w:t xml:space="preserve"> it will outline the </w:t>
-      </w:r>
-      <w:r>
-        <w:rPr>
-          <w:rFonts w:eastAsiaTheme="majorEastAsia"/>
-        </w:rPr>
-        <w:t xml:space="preserve">functionality that requirements of the project along with all the tools and </w:t>
-      </w:r>
-      <w:r>
-        <w:rPr>
-          <w:rFonts w:eastAsiaTheme="majorEastAsia"/>
-        </w:rPr>
-        <w:t>technologies that were apply during the implementation phase</w:t>
-      </w:r>
-      <w:r>
-        <w:t>.</w:t>
-      </w:r>
-      <w:r>
+        <w:t xml:space="preserve"> agile incremental and iteration approach makes it ideal for project development where change of requirement might occur and agile is best suited to adapt to these changes. Big project with this functionality level </w:t>
+      </w:r>
+      <w:r>
+        <w:rPr>
+          <w:rFonts w:eastAsiaTheme="majorEastAsia"/>
+        </w:rPr>
+        <w:t>requires</w:t>
+      </w:r>
+      <w:r>
+        <w:rPr>
+          <w:rFonts w:eastAsiaTheme="majorEastAsia"/>
+        </w:rPr>
+        <w:t xml:space="preserve"> ability to revise certain aspects of design requirements or it can implement during development process. This can be result of expectations becoming higher from the end </w:t>
+      </w:r>
+      <w:r>
+        <w:rPr>
+          <w:rFonts w:eastAsiaTheme="majorEastAsia"/>
+        </w:rPr>
+        <w:t>users in</w:t>
+      </w:r>
+      <w:r>
+        <w:rPr>
+          <w:rFonts w:eastAsiaTheme="majorEastAsia"/>
+        </w:rPr>
+        <w:t xml:space="preserve"> relation to the flexible inclusion</w:t>
+      </w:r>
+      <w:r>
+        <w:rPr>
+          <w:rFonts w:eastAsiaTheme="majorEastAsia"/>
+        </w:rPr>
+        <w:t xml:space="preserve"> development of application. At starting of each week user stories were picked to develop during specific weekly sprint to develop and implement. Once implemented feature were shown to test user to test and receive feedback at the end. Suggestion made by test user were considered and implemented into application during the next print week.</w:t>
+      </w:r>
+      <w:r>
+        <w:rPr>
+          <w:rFonts w:eastAsiaTheme="majorEastAsia"/>
+        </w:rPr>
         <w:t xml:space="preserve"> </w:t>
       </w:r>
       <w:r>
-        <w:t xml:space="preserve">The context of the social sharing application being developed for this project is related to performance and acting. The project </w:t>
-      </w:r>
-      <w:r>
-        <w:t>focus</w:t>
-      </w:r>
-      <w:r>
-        <w:t xml:space="preserve"> is to create social art sharing application for both secure and useable, so users do not </w:t>
-      </w:r>
-      <w:r>
-        <w:t>worry</w:t>
-      </w:r>
-      <w:r>
-        <w:t xml:space="preserve"> about their privacy being misused and they can enjoy the interesting </w:t>
-      </w:r>
-      <w:r>
-        <w:t>artwork</w:t>
-      </w:r>
-      <w:r>
-        <w:t xml:space="preserve"> sharing to the people. </w:t>
-      </w:r>
-    </w:p>
-    <w:p>
-      <w:r>
-        <w:t xml:space="preserve">During the research phase </w:t>
-      </w:r>
-      <w:r>
-        <w:t xml:space="preserve">conversation proceeding regarding Android and </w:t>
-      </w:r>
-      <w:r>
-        <w:t>iOS</w:t>
-      </w:r>
-      <w:r>
-        <w:t xml:space="preserve"> architecture and its security, </w:t>
-      </w:r>
-      <w:r>
-        <w:t>and some</w:t>
-      </w:r>
-      <w:r>
-        <w:t xml:space="preserve"> article with studies carried out regarding </w:t>
-      </w:r>
-      <w:r>
-        <w:t>Android application</w:t>
-      </w:r>
-      <w:r>
-        <w:t xml:space="preserve"> and </w:t>
-      </w:r>
-      <w:r>
-        <w:t>it’s</w:t>
-      </w:r>
-      <w:r>
-        <w:t xml:space="preserve"> reviewed.</w:t>
-      </w:r>
-    </w:p>
-    <w:p>
-      <w:r>
-        <w:t>An important aspect of the research is connection security of the application and as well as usability of the application by introduction of API.</w:t>
-      </w:r>
-    </w:p>
-    <w:p>
-      <w:r>
-        <w:t xml:space="preserve">As we know that now a </w:t>
-      </w:r>
-      <w:r>
-        <w:t>day’s</w:t>
-      </w:r>
-      <w:r>
-        <w:t xml:space="preserve"> mobile application development is g</w:t>
-      </w:r>
-      <w:r>
-        <w:t xml:space="preserve">rowing in popularity every year, but with its popularity grows the higher demand </w:t>
-      </w:r>
-      <w:r>
-        <w:lastRenderedPageBreak/>
-        <w:t xml:space="preserve">for that product and higher demand means less time to do it. </w:t>
-      </w:r>
-      <w:r>
-        <w:t xml:space="preserve">That means while development of the application or a system </w:t>
-      </w:r>
-      <w:r>
-        <w:t>there</w:t>
-      </w:r>
-      <w:r>
-        <w:t xml:space="preserve"> might be changes to have a vulnerabilities that can be used against user.</w:t>
-      </w:r>
-      <w:r>
-        <w:t xml:space="preserve"> So here I have been discussing about the application should be reviewed as a security point of view before beginning the application.  </w:t>
+        <w:rPr>
+          <w:rFonts w:eastAsiaTheme="majorEastAsia"/>
+        </w:rPr>
+        <w:t xml:space="preserve"> </w:t>
+      </w:r>
+    </w:p>
+    <w:p>
+      <w:pPr>
+        <w:pStyle w:val="Heading3"/>
+      </w:pPr>
+      <w:r>
+        <w:t xml:space="preserve"> </w:t>
+      </w:r>
+      <w:bookmarkStart w:id="62" w:name="_Toc39606774"/>
+      <w:r>
+        <w:t>4.1.</w:t>
+      </w:r>
+      <w:r>
+        <w:t>2 Project Management Software</w:t>
+      </w:r>
+      <w:bookmarkEnd w:id="62"/>
+    </w:p>
+    <w:p>
+      <w:pPr>
+        <w:rPr>
+          <w:rFonts w:eastAsiaTheme="majorEastAsia"/>
+        </w:rPr>
+      </w:pPr>
+      <w:r>
+        <w:rPr>
+          <w:rFonts w:eastAsiaTheme="majorEastAsia"/>
+        </w:rPr>
+        <w:t xml:space="preserve">Mostly in industry, software packages such as TFS and JIRA are used to track the tasks that need to be undertaken in order </w:t>
+      </w:r>
+      <w:r>
+        <w:rPr>
+          <w:rFonts w:eastAsiaTheme="majorEastAsia"/>
+        </w:rPr>
+        <w:t>to complete a</w:t>
+      </w:r>
+      <w:r>
+        <w:rPr>
+          <w:rFonts w:eastAsiaTheme="majorEastAsia"/>
+        </w:rPr>
+        <w:t xml:space="preserve"> sprint and after that release a new version of the software. </w:t>
+      </w:r>
+      <w:r>
+        <w:rPr>
+          <w:rFonts w:eastAsiaTheme="majorEastAsia"/>
+        </w:rPr>
+        <w:t>Team foundation server is flexible tool when it comes to strategies around Team project creation. Because</w:t>
+      </w:r>
+      <w:r>
+        <w:rPr>
+          <w:rFonts w:eastAsiaTheme="majorEastAsia"/>
+        </w:rPr>
+        <w:t xml:space="preserve"> of it evolve three key concepts of any organization and utilize the software development in its day to day work. </w:t>
+      </w:r>
+      <w:r>
+        <w:rPr>
+          <w:rFonts w:eastAsiaTheme="majorEastAsia"/>
+        </w:rPr>
+        <w:t xml:space="preserve">For </w:t>
+      </w:r>
+      <w:r>
+        <w:rPr>
+          <w:rFonts w:eastAsiaTheme="majorEastAsia"/>
+        </w:rPr>
+        <w:t>instance,</w:t>
+      </w:r>
+      <w:r>
+        <w:rPr>
+          <w:rFonts w:eastAsiaTheme="majorEastAsia"/>
+        </w:rPr>
+        <w:t xml:space="preserve"> project, product and organization unit, </w:t>
+      </w:r>
+      <w:r>
+        <w:rPr>
+          <w:rFonts w:eastAsiaTheme="majorEastAsia"/>
+        </w:rPr>
+        <w:t xml:space="preserve">in the TFS each of these areas is very important to planning the project set up. For </w:t>
+      </w:r>
+      <w:r>
+        <w:rPr>
+          <w:rFonts w:eastAsiaTheme="majorEastAsia"/>
+        </w:rPr>
+        <w:t>instance,</w:t>
+      </w:r>
+      <w:r>
+        <w:rPr>
+          <w:rFonts w:eastAsiaTheme="majorEastAsia"/>
+        </w:rPr>
+        <w:t xml:space="preserve"> in your organization h</w:t>
+      </w:r>
+      <w:r>
+        <w:rPr>
+          <w:rFonts w:eastAsiaTheme="majorEastAsia"/>
+        </w:rPr>
+        <w:t xml:space="preserve">ave a multiple project which have no interrelations when it comes to code sharing, it may be beneficial to create different team project collection.  </w:t>
       </w:r>
     </w:p>
     <w:p>
       <w:pPr>
         <w:pStyle w:val="Heading2"/>
-        <w:rPr>
-          <w:b w:val="0"/>
-        </w:rPr>
-      </w:pPr>
-      <w:bookmarkStart w:id="61" w:name="_Toc39606772"/>
-      <w:r>
-        <w:t xml:space="preserve">Development </w:t>
-      </w:r>
-      <w:r>
-        <w:t>Process</w:t>
-      </w:r>
-      <w:bookmarkEnd w:id="61"/>
-    </w:p>
-    <w:p>
-      <w:pPr>
-        <w:pStyle w:val="Heading3"/>
-      </w:pPr>
-      <w:r>
-        <w:t xml:space="preserve"> </w:t>
-      </w:r>
-      <w:bookmarkStart w:id="62" w:name="_Toc39606773"/>
-      <w:r>
-        <w:t>4.1.1 Agile</w:t>
-      </w:r>
-      <w:bookmarkEnd w:id="62"/>
-      <w:r>
-        <w:t xml:space="preserve">  </w:t>
-      </w:r>
-    </w:p>
-    <w:p>
-      <w:pPr>
-        <w:rPr>
-          <w:rFonts w:eastAsiaTheme="majorEastAsia"/>
-        </w:rPr>
-      </w:pPr>
-      <w:r>
-        <w:rPr>
-          <w:rFonts w:eastAsiaTheme="majorEastAsia"/>
-        </w:rPr>
-        <w:t xml:space="preserve"> </w:t>
-      </w:r>
-      <w:r>
-        <w:rPr>
-          <w:rFonts w:eastAsiaTheme="majorEastAsia"/>
-        </w:rPr>
-        <w:t>To</w:t>
-      </w:r>
-      <w:r>
-        <w:rPr>
-          <w:rFonts w:eastAsiaTheme="majorEastAsia"/>
-        </w:rPr>
-        <w:t xml:space="preserve"> su</w:t>
-      </w:r>
-      <w:r>
-        <w:rPr>
-          <w:rFonts w:eastAsiaTheme="majorEastAsia"/>
-        </w:rPr>
-        <w:t>pport in development of the application</w:t>
-      </w:r>
-      <w:r>
-        <w:rPr>
-          <w:rFonts w:eastAsiaTheme="majorEastAsia"/>
-        </w:rPr>
-        <w:t xml:space="preserve"> in</w:t>
-      </w:r>
-      <w:r>
-        <w:rPr>
-          <w:rFonts w:eastAsiaTheme="majorEastAsia"/>
-        </w:rPr>
-        <w:t xml:space="preserve"> agile</w:t>
-      </w:r>
-      <w:r>
-        <w:rPr>
-          <w:rFonts w:eastAsiaTheme="majorEastAsia"/>
-        </w:rPr>
-        <w:t xml:space="preserve"> </w:t>
-      </w:r>
-      <w:r>
-        <w:rPr>
-          <w:rFonts w:eastAsiaTheme="majorEastAsia"/>
-        </w:rPr>
-        <w:t>metho</w:t>
-      </w:r>
-      <w:r>
-        <w:rPr>
-          <w:rFonts w:eastAsiaTheme="majorEastAsia"/>
-        </w:rPr>
-        <w:t>do</w:t>
-      </w:r>
-      <w:r>
-        <w:rPr>
-          <w:rFonts w:eastAsiaTheme="majorEastAsia"/>
-        </w:rPr>
-        <w:t>logy</w:t>
-      </w:r>
-      <w:r>
-        <w:rPr>
-          <w:rFonts w:eastAsiaTheme="majorEastAsia"/>
-        </w:rPr>
-        <w:t xml:space="preserve"> was adopted. The aim of developing within the agile methodology is to set iterations or sprints, usually a short period of time, in that an aspect of the application is implemented and ready for release at the end of the sprint. Developing the project in agile methodology </w:t>
-      </w:r>
-      <w:r>
-        <w:rPr>
-          <w:rFonts w:eastAsiaTheme="majorEastAsia"/>
-        </w:rPr>
-        <w:t>it</w:t>
-      </w:r>
-      <w:r>
-        <w:rPr>
-          <w:rFonts w:eastAsiaTheme="majorEastAsia"/>
-        </w:rPr>
-        <w:t xml:space="preserve"> breaks </w:t>
-      </w:r>
-      <w:r>
-        <w:rPr>
-          <w:rFonts w:eastAsiaTheme="majorEastAsia"/>
-        </w:rPr>
-        <w:t xml:space="preserve">the project into separate areas, for instance web service, the core of the reactive native application, which consisted of the graphical user interface and the input and output of </w:t>
-      </w:r>
-      <w:r>
-        <w:rPr>
-          <w:rFonts w:eastAsiaTheme="majorEastAsia"/>
-        </w:rPr>
-        <w:t>data. The</w:t>
-      </w:r>
-      <w:r>
-        <w:rPr>
-          <w:rFonts w:eastAsiaTheme="majorEastAsia"/>
-        </w:rPr>
-        <w:t xml:space="preserve"> status of the project is reviewed weekly with in meeting a supervisor which helps in identifying the any issues that may have arises during the development in previous week.</w:t>
-      </w:r>
-      <w:r>
-        <w:rPr>
-          <w:rFonts w:eastAsiaTheme="majorEastAsia"/>
-        </w:rPr>
-        <w:t xml:space="preserve"> Because identifying them in early of the stage, that could be easy to fix them at this stage</w:t>
-      </w:r>
-      <w:r>
-        <w:rPr>
-          <w:rFonts w:eastAsiaTheme="majorEastAsia"/>
-        </w:rPr>
-        <w:t xml:space="preserve"> and avoid a major problem </w:t>
-      </w:r>
-      <w:r>
-        <w:rPr>
-          <w:rFonts w:eastAsiaTheme="majorEastAsia"/>
-        </w:rPr>
-        <w:t>later</w:t>
-      </w:r>
-      <w:r>
-        <w:rPr>
-          <w:rFonts w:eastAsiaTheme="majorEastAsia"/>
-        </w:rPr>
-        <w:t xml:space="preserve"> in the development process.</w:t>
-      </w:r>
-      <w:r>
-        <w:rPr>
-          <w:rFonts w:eastAsiaTheme="majorEastAsia"/>
-        </w:rPr>
-        <w:t xml:space="preserve"> </w:t>
-      </w:r>
-      <w:r>
-        <w:rPr>
-          <w:rFonts w:eastAsiaTheme="majorEastAsia"/>
-        </w:rPr>
-        <w:t>Also,</w:t>
-      </w:r>
-      <w:r>
-        <w:rPr>
-          <w:rFonts w:eastAsiaTheme="majorEastAsia"/>
-        </w:rPr>
-        <w:t xml:space="preserve"> agile incremental and iteration approach makes it ideal for project development </w:t>
-      </w:r>
-      <w:r>
-        <w:rPr>
-          <w:rFonts w:eastAsiaTheme="majorEastAsia"/>
-        </w:rPr>
-        <w:lastRenderedPageBreak/>
-        <w:t xml:space="preserve">where change of requirement might occur and agile is best suited to adapt to these changes. Big project with this functionality level </w:t>
-      </w:r>
-      <w:r>
-        <w:rPr>
-          <w:rFonts w:eastAsiaTheme="majorEastAsia"/>
-        </w:rPr>
-        <w:t>requires</w:t>
-      </w:r>
-      <w:r>
-        <w:rPr>
-          <w:rFonts w:eastAsiaTheme="majorEastAsia"/>
-        </w:rPr>
-        <w:t xml:space="preserve"> ability to revise certain aspects of design requirements or it can implement during development process. This can be result of expectations becoming higher from the end </w:t>
-      </w:r>
-      <w:r>
-        <w:rPr>
-          <w:rFonts w:eastAsiaTheme="majorEastAsia"/>
-        </w:rPr>
-        <w:t>users in</w:t>
-      </w:r>
-      <w:r>
-        <w:rPr>
-          <w:rFonts w:eastAsiaTheme="majorEastAsia"/>
-        </w:rPr>
-        <w:t xml:space="preserve"> relation to the flexible inclusion</w:t>
-      </w:r>
-      <w:r>
-        <w:rPr>
-          <w:rFonts w:eastAsiaTheme="majorEastAsia"/>
-        </w:rPr>
-        <w:t xml:space="preserve"> development of application. At starting of each week user stories were picked to develop during specific weekly sprint to develop and implement. Once implemented feature were shown to test user to test and receive feedback at the end. Suggestion made by test user were considered and implemented into application during the next print week.</w:t>
-      </w:r>
-      <w:r>
-        <w:rPr>
-          <w:rFonts w:eastAsiaTheme="majorEastAsia"/>
-        </w:rPr>
-        <w:t xml:space="preserve"> </w:t>
-      </w:r>
-      <w:r>
-        <w:rPr>
-          <w:rFonts w:eastAsiaTheme="majorEastAsia"/>
-        </w:rPr>
-        <w:t xml:space="preserve"> </w:t>
-      </w:r>
-    </w:p>
-    <w:p>
-      <w:pPr>
-        <w:pStyle w:val="Heading3"/>
-      </w:pPr>
-      <w:r>
-        <w:t xml:space="preserve"> </w:t>
-      </w:r>
-      <w:bookmarkStart w:id="63" w:name="_Toc39606774"/>
-      <w:r>
-        <w:t>4.1.</w:t>
-      </w:r>
-      <w:r>
-        <w:t>2 Project Management Software</w:t>
+      </w:pPr>
+      <w:bookmarkStart w:id="63" w:name="_Toc39606775"/>
+      <w:r>
+        <w:t xml:space="preserve">4.2 </w:t>
+      </w:r>
+      <w:r>
+        <w:t xml:space="preserve">Analysis &amp; </w:t>
+      </w:r>
+      <w:r>
+        <w:t>Requirements</w:t>
+      </w:r>
+      <w:r>
+        <w:t>:</w:t>
       </w:r>
       <w:bookmarkEnd w:id="63"/>
-    </w:p>
-    <w:p>
-      <w:pPr>
-        <w:rPr>
-          <w:rFonts w:eastAsiaTheme="majorEastAsia"/>
-        </w:rPr>
-      </w:pPr>
-      <w:r>
-        <w:rPr>
-          <w:rFonts w:eastAsiaTheme="majorEastAsia"/>
-        </w:rPr>
-        <w:t xml:space="preserve">Mostly in industry, software packages such as TFS and JIRA are used to track the tasks that need to be undertaken in order </w:t>
-      </w:r>
-      <w:r>
-        <w:rPr>
-          <w:rFonts w:eastAsiaTheme="majorEastAsia"/>
-        </w:rPr>
-        <w:t>to complete a</w:t>
-      </w:r>
-      <w:r>
-        <w:rPr>
-          <w:rFonts w:eastAsiaTheme="majorEastAsia"/>
-        </w:rPr>
-        <w:t xml:space="preserve"> sprint and after that release a new version of the software. </w:t>
-      </w:r>
-      <w:r>
-        <w:rPr>
-          <w:rFonts w:eastAsiaTheme="majorEastAsia"/>
-        </w:rPr>
-        <w:t>Team foundation server is flexible tool when it comes to strategies around Team project creation. Because</w:t>
-      </w:r>
-      <w:r>
-        <w:rPr>
-          <w:rFonts w:eastAsiaTheme="majorEastAsia"/>
-        </w:rPr>
-        <w:t xml:space="preserve"> of it evolve three key concepts of any organization and utilize the software development in its day to day work. </w:t>
-      </w:r>
-      <w:r>
-        <w:rPr>
-          <w:rFonts w:eastAsiaTheme="majorEastAsia"/>
-        </w:rPr>
-        <w:t xml:space="preserve">For </w:t>
-      </w:r>
-      <w:r>
-        <w:rPr>
-          <w:rFonts w:eastAsiaTheme="majorEastAsia"/>
-        </w:rPr>
-        <w:t>instance,</w:t>
-      </w:r>
-      <w:r>
-        <w:rPr>
-          <w:rFonts w:eastAsiaTheme="majorEastAsia"/>
-        </w:rPr>
-        <w:t xml:space="preserve"> project, product and organization unit, </w:t>
-      </w:r>
-      <w:r>
-        <w:rPr>
-          <w:rFonts w:eastAsiaTheme="majorEastAsia"/>
-        </w:rPr>
-        <w:t xml:space="preserve">in the TFS each of these areas is very important to planning the project set up. For </w:t>
-      </w:r>
-      <w:r>
-        <w:rPr>
-          <w:rFonts w:eastAsiaTheme="majorEastAsia"/>
-        </w:rPr>
-        <w:t>instance,</w:t>
-      </w:r>
-      <w:r>
-        <w:rPr>
-          <w:rFonts w:eastAsiaTheme="majorEastAsia"/>
-        </w:rPr>
-        <w:t xml:space="preserve"> in your organization h</w:t>
-      </w:r>
-      <w:r>
-        <w:rPr>
-          <w:rFonts w:eastAsiaTheme="majorEastAsia"/>
-        </w:rPr>
-        <w:t xml:space="preserve">ave a </w:t>
-      </w:r>
-      <w:r>
-        <w:rPr>
-          <w:rFonts w:eastAsiaTheme="majorEastAsia"/>
-        </w:rPr>
-        <w:lastRenderedPageBreak/>
-        <w:t xml:space="preserve">multiple project which have no interrelations when it comes to code sharing, it may be beneficial to create different team project collection.  </w:t>
-      </w:r>
-    </w:p>
-    <w:p>
-      <w:pPr>
-        <w:pStyle w:val="Heading2"/>
-      </w:pPr>
-      <w:bookmarkStart w:id="64" w:name="_Toc39606775"/>
-      <w:r>
-        <w:t xml:space="preserve">4.2 </w:t>
-      </w:r>
-      <w:r>
-        <w:t xml:space="preserve">Analysis &amp; </w:t>
-      </w:r>
-      <w:r>
-        <w:t>Requirements</w:t>
-      </w:r>
-      <w:r>
-        <w:t>:</w:t>
-      </w:r>
-      <w:bookmarkEnd w:id="64"/>
       <w:r>
         <w:t xml:space="preserve"> </w:t>
       </w:r>
@@ -5991,16 +6153,15 @@
           <w:bCs w:val="0"/>
         </w:rPr>
       </w:pPr>
-      <w:bookmarkStart w:id="65" w:name="_Toc39606776"/>
+      <w:bookmarkStart w:id="64" w:name="_Toc39606776"/>
       <w:r>
         <w:rPr>
           <w:b w:val="0"/>
           <w:bCs w:val="0"/>
         </w:rPr>
-        <w:lastRenderedPageBreak/>
-        <w:t>4.2.1 Functional Requirement</w:t>
-      </w:r>
-      <w:bookmarkEnd w:id="65"/>
+        <w:t>Functional Requirement</w:t>
+      </w:r>
+      <w:bookmarkEnd w:id="64"/>
       <w:r>
         <w:rPr>
           <w:b w:val="0"/>
@@ -6190,11 +6351,11 @@
       <w:pPr>
         <w:pStyle w:val="Heading3"/>
       </w:pPr>
-      <w:bookmarkStart w:id="66" w:name="_Toc39606777"/>
+      <w:bookmarkStart w:id="65" w:name="_Toc39606777"/>
       <w:r>
         <w:t>4.2.1 Non- Functional Requirements</w:t>
       </w:r>
-      <w:bookmarkEnd w:id="66"/>
+      <w:bookmarkEnd w:id="65"/>
     </w:p>
     <w:p>
       <w:pPr>
@@ -6261,14 +6422,14 @@
       <w:pPr>
         <w:pStyle w:val="Heading3"/>
       </w:pPr>
-      <w:bookmarkStart w:id="67" w:name="_Toc39606778"/>
+      <w:bookmarkStart w:id="66" w:name="_Toc39606778"/>
       <w:r>
         <w:t>4.2.2</w:t>
       </w:r>
       <w:r>
         <w:t xml:space="preserve"> User of the system</w:t>
       </w:r>
-      <w:bookmarkEnd w:id="67"/>
+      <w:bookmarkEnd w:id="66"/>
     </w:p>
     <w:p>
       <w:pPr>
@@ -6286,14 +6447,7 @@
         <w:rPr>
           <w:rFonts w:eastAsiaTheme="majorEastAsia"/>
         </w:rPr>
-        <w:t xml:space="preserve">to street art. In this app people can add the photos to </w:t>
-      </w:r>
-      <w:r>
-        <w:rPr>
-          <w:rFonts w:eastAsiaTheme="majorEastAsia"/>
-        </w:rPr>
-        <w:lastRenderedPageBreak/>
-        <w:t xml:space="preserve">the map and or </w:t>
+        <w:t xml:space="preserve">to street art. In this app people can add the photos to the map and or </w:t>
       </w:r>
       <w:r>
         <w:rPr>
@@ -6514,7 +6668,6 @@
         <w:rPr>
           <w:noProof/>
         </w:rPr>
-        <w:lastRenderedPageBreak/>
         <w:drawing>
           <wp:inline distT="0" distB="0" distL="0" distR="0" wp14:anchorId="16BFF6F7" wp14:editId="5D72101C">
             <wp:extent cx="5076825" cy="1685925"/>
@@ -6556,45 +6709,35 @@
       <w:pPr>
         <w:pStyle w:val="Caption"/>
       </w:pPr>
-      <w:bookmarkStart w:id="68" w:name="_Toc39606734"/>
+      <w:bookmarkStart w:id="67" w:name="_Toc39606734"/>
       <w:r>
         <w:t xml:space="preserve">Figure </w:t>
       </w:r>
-      <w:r>
-        <w:fldChar w:fldCharType="begin"/>
-      </w:r>
-      <w:r>
-        <w:instrText xml:space="preserve"> SEQ Figure \* ARABIC </w:instrText>
-      </w:r>
-      <w:r>
-        <w:fldChar w:fldCharType="separate"/>
-      </w:r>
-      <w:r>
-        <w:rPr>
-          <w:noProof/>
-        </w:rPr>
-        <w:t>1</w:t>
-      </w:r>
-      <w:r>
-        <w:fldChar w:fldCharType="end"/>
-      </w:r>
+      <w:fldSimple w:instr=" SEQ Figure \* ARABIC ">
+        <w:r>
+          <w:rPr>
+            <w:noProof/>
+          </w:rPr>
+          <w:t>1</w:t>
+        </w:r>
+      </w:fldSimple>
       <w:r>
         <w:t>OpentStreetmap</w:t>
       </w:r>
-      <w:bookmarkEnd w:id="68"/>
+      <w:bookmarkEnd w:id="67"/>
     </w:p>
     <w:p>
       <w:pPr>
         <w:pStyle w:val="Figure"/>
       </w:pPr>
-      <w:commentRangeStart w:id="69"/>
-      <w:commentRangeEnd w:id="69"/>
+      <w:commentRangeStart w:id="68"/>
+      <w:commentRangeEnd w:id="68"/>
       <w:r>
         <w:rPr>
           <w:rStyle w:val="CommentReference"/>
           <w:rFonts w:eastAsia="Times New Roman"/>
         </w:rPr>
-        <w:commentReference w:id="69"/>
+        <w:commentReference w:id="68"/>
       </w:r>
       <w:r>
         <w:t>4.2.1.3 Core Functionality</w:t>
@@ -6609,7 +6752,7 @@
           <w:bCs/>
         </w:rPr>
       </w:pPr>
-      <w:bookmarkStart w:id="70" w:name="_Toc39606779"/>
+      <w:bookmarkStart w:id="69" w:name="_Toc39606779"/>
       <w:r>
         <w:t xml:space="preserve">4.3 </w:t>
       </w:r>
@@ -6619,7 +6762,7 @@
       <w:r>
         <w:t>Design</w:t>
       </w:r>
-      <w:bookmarkEnd w:id="70"/>
+      <w:bookmarkEnd w:id="69"/>
     </w:p>
     <w:p>
       <w:pPr>
@@ -6696,196 +6839,194 @@
           <w:color w:val="000000" w:themeColor="text1"/>
         </w:rPr>
       </w:pPr>
-      <w:bookmarkStart w:id="71" w:name="_Toc39606780"/>
-      <w:r>
-        <w:lastRenderedPageBreak/>
+      <w:bookmarkStart w:id="70" w:name="_Toc39606780"/>
+      <w:r>
         <w:t>4.3.1 MySQL Database</w:t>
       </w:r>
+      <w:bookmarkEnd w:id="70"/>
+    </w:p>
+    <w:p>
+      <w:pPr>
+        <w:rPr>
+          <w:rFonts w:eastAsiaTheme="majorEastAsia"/>
+        </w:rPr>
+      </w:pPr>
+      <w:r>
+        <w:rPr>
+          <w:rFonts w:eastAsiaTheme="majorEastAsia"/>
+        </w:rPr>
+        <w:t>Having extensive</w:t>
+      </w:r>
+      <w:r>
+        <w:rPr>
+          <w:rFonts w:eastAsiaTheme="majorEastAsia"/>
+        </w:rPr>
+        <w:t xml:space="preserve"> </w:t>
+      </w:r>
+      <w:r>
+        <w:rPr>
+          <w:rFonts w:eastAsiaTheme="majorEastAsia"/>
+        </w:rPr>
+        <w:t xml:space="preserve">MySQL database </w:t>
+      </w:r>
+      <w:r>
+        <w:rPr>
+          <w:rFonts w:eastAsiaTheme="majorEastAsia"/>
+        </w:rPr>
+        <w:t>meant implementation</w:t>
+      </w:r>
+      <w:r>
+        <w:rPr>
+          <w:rFonts w:eastAsiaTheme="majorEastAsia"/>
+        </w:rPr>
+        <w:t xml:space="preserve"> was vital </w:t>
+      </w:r>
+      <w:r>
+        <w:rPr>
+          <w:rFonts w:eastAsiaTheme="majorEastAsia"/>
+        </w:rPr>
+        <w:t xml:space="preserve">task as it needed to be developed before any work could be started on the mobile application.  Once all tables for all fields in them were defined it was just case of adding tables to newly created database in phpMyAdmin. Performing such detailed design of the MySQL database during the design phase meant that implementation of the database was relatively minor task. With all tables defined data types for all fields for all records also defined it was simply a case of creating the table using phpMyAdmin. Development of database locally gave advantage when developing it as it was easy to make any change to tables when developing </w:t>
+      </w:r>
+      <w:r>
+        <w:rPr>
+          <w:rFonts w:eastAsiaTheme="majorEastAsia"/>
+        </w:rPr>
+        <w:t xml:space="preserve">mobile application. All important data had to be populated into a </w:t>
+      </w:r>
+      <w:r>
+        <w:rPr>
+          <w:rFonts w:eastAsiaTheme="majorEastAsia"/>
+        </w:rPr>
+        <w:t>table</w:t>
+      </w:r>
+      <w:r>
+        <w:rPr>
+          <w:rFonts w:eastAsiaTheme="majorEastAsia"/>
+        </w:rPr>
+        <w:t xml:space="preserve"> before it </w:t>
+      </w:r>
+      <w:r>
+        <w:rPr>
+          <w:rFonts w:eastAsiaTheme="majorEastAsia"/>
+        </w:rPr>
+        <w:t>counts</w:t>
+      </w:r>
+      <w:r>
+        <w:rPr>
+          <w:rFonts w:eastAsiaTheme="majorEastAsia"/>
+        </w:rPr>
+        <w:t xml:space="preserve"> have been exported to server. Using t</w:t>
+      </w:r>
+      <w:r>
+        <w:rPr>
+          <w:rFonts w:eastAsiaTheme="majorEastAsia"/>
+        </w:rPr>
+        <w:t xml:space="preserve">he phpMyAdmin one </w:t>
+      </w:r>
+      <w:r>
+        <w:rPr>
+          <w:rFonts w:eastAsiaTheme="majorEastAsia"/>
+        </w:rPr>
+        <w:t>can</w:t>
+      </w:r>
+      <w:r>
+        <w:rPr>
+          <w:rFonts w:eastAsiaTheme="majorEastAsia"/>
+        </w:rPr>
+        <w:t xml:space="preserve"> export database to dump file with .</w:t>
+      </w:r>
+      <w:r>
+        <w:rPr>
+          <w:rFonts w:eastAsiaTheme="majorEastAsia"/>
+        </w:rPr>
+        <w:t>SQL</w:t>
+      </w:r>
+      <w:r>
+        <w:rPr>
+          <w:rFonts w:eastAsiaTheme="majorEastAsia"/>
+        </w:rPr>
+        <w:t xml:space="preserve"> </w:t>
+      </w:r>
+      <w:r>
+        <w:rPr>
+          <w:rFonts w:eastAsiaTheme="majorEastAsia"/>
+        </w:rPr>
+        <w:t xml:space="preserve">extension with all table and data counted it. This functionality is mostly used </w:t>
+      </w:r>
+      <w:r>
+        <w:rPr>
+          <w:rFonts w:eastAsiaTheme="majorEastAsia"/>
+        </w:rPr>
+        <w:t>to create</w:t>
+      </w:r>
+      <w:r>
+        <w:rPr>
+          <w:rFonts w:eastAsiaTheme="majorEastAsia"/>
+        </w:rPr>
+        <w:t xml:space="preserve"> back-ups for </w:t>
+      </w:r>
+      <w:r>
+        <w:rPr>
+          <w:rFonts w:eastAsiaTheme="majorEastAsia"/>
+        </w:rPr>
+        <w:t>database,</w:t>
+      </w:r>
+      <w:r>
+        <w:rPr>
+          <w:rFonts w:eastAsiaTheme="majorEastAsia"/>
+        </w:rPr>
+        <w:t xml:space="preserve"> but you can set up database on different server. This </w:t>
+      </w:r>
+      <w:r>
+        <w:rPr>
+          <w:rFonts w:eastAsiaTheme="majorEastAsia"/>
+        </w:rPr>
+        <w:t>SQL</w:t>
+      </w:r>
+      <w:r>
+        <w:rPr>
+          <w:rFonts w:eastAsiaTheme="majorEastAsia"/>
+        </w:rPr>
+        <w:t xml:space="preserve"> </w:t>
+      </w:r>
+      <w:r>
+        <w:rPr>
+          <w:rFonts w:eastAsiaTheme="majorEastAsia"/>
+        </w:rPr>
+        <w:t xml:space="preserve">dump file once executed then it will populate database with the same information as original one </w:t>
+      </w:r>
+      <w:r>
+        <w:rPr>
+          <w:rFonts w:eastAsiaTheme="majorEastAsia"/>
+        </w:rPr>
+        <w:t>has. During the development database was first created and implementation of the My</w:t>
+      </w:r>
+      <w:r>
+        <w:rPr>
+          <w:rFonts w:eastAsiaTheme="majorEastAsia"/>
+        </w:rPr>
+        <w:t>P</w:t>
+      </w:r>
+      <w:r>
+        <w:rPr>
+          <w:rFonts w:eastAsiaTheme="majorEastAsia"/>
+        </w:rPr>
+        <w:t>hpAdmin and then using export method.</w:t>
+      </w:r>
+    </w:p>
+    <w:p/>
+    <w:p>
+      <w:pPr>
+        <w:pStyle w:val="Heading3"/>
+      </w:pPr>
+      <w:bookmarkStart w:id="71" w:name="_Toc39606781"/>
+      <w:r>
+        <w:t xml:space="preserve">4.3.3 </w:t>
+      </w:r>
+      <w:r>
+        <w:t>Database setup</w:t>
+      </w:r>
       <w:bookmarkEnd w:id="71"/>
-    </w:p>
-    <w:p>
-      <w:pPr>
-        <w:rPr>
-          <w:rFonts w:eastAsiaTheme="majorEastAsia"/>
-        </w:rPr>
-      </w:pPr>
-      <w:r>
-        <w:rPr>
-          <w:rFonts w:eastAsiaTheme="majorEastAsia"/>
-        </w:rPr>
-        <w:t>Having extensive</w:t>
-      </w:r>
-      <w:r>
-        <w:rPr>
-          <w:rFonts w:eastAsiaTheme="majorEastAsia"/>
-        </w:rPr>
-        <w:t xml:space="preserve"> </w:t>
-      </w:r>
-      <w:r>
-        <w:rPr>
-          <w:rFonts w:eastAsiaTheme="majorEastAsia"/>
-        </w:rPr>
-        <w:t xml:space="preserve">MySQL database </w:t>
-      </w:r>
-      <w:r>
-        <w:rPr>
-          <w:rFonts w:eastAsiaTheme="majorEastAsia"/>
-        </w:rPr>
-        <w:t>meant implementation</w:t>
-      </w:r>
-      <w:r>
-        <w:rPr>
-          <w:rFonts w:eastAsiaTheme="majorEastAsia"/>
-        </w:rPr>
-        <w:t xml:space="preserve"> was vital </w:t>
-      </w:r>
-      <w:r>
-        <w:rPr>
-          <w:rFonts w:eastAsiaTheme="majorEastAsia"/>
-        </w:rPr>
-        <w:t xml:space="preserve">task as it needed to be developed before any work could be started on the mobile application.  Once all tables for all fields in them were defined it was just case of adding tables to newly created database in phpMyAdmin. Performing such detailed design of the MySQL database during the design phase meant that implementation of the database was relatively minor task. With all tables defined data types for all fields for all records also defined it was simply a case of creating the table using phpMyAdmin. Development of database locally gave advantage when developing it as it was easy to make any change to tables when developing </w:t>
-      </w:r>
-      <w:r>
-        <w:rPr>
-          <w:rFonts w:eastAsiaTheme="majorEastAsia"/>
-        </w:rPr>
-        <w:t xml:space="preserve">mobile application. All important data had to be populated into a </w:t>
-      </w:r>
-      <w:r>
-        <w:rPr>
-          <w:rFonts w:eastAsiaTheme="majorEastAsia"/>
-        </w:rPr>
-        <w:t>table</w:t>
-      </w:r>
-      <w:r>
-        <w:rPr>
-          <w:rFonts w:eastAsiaTheme="majorEastAsia"/>
-        </w:rPr>
-        <w:t xml:space="preserve"> before it </w:t>
-      </w:r>
-      <w:r>
-        <w:rPr>
-          <w:rFonts w:eastAsiaTheme="majorEastAsia"/>
-        </w:rPr>
-        <w:t>counts</w:t>
-      </w:r>
-      <w:r>
-        <w:rPr>
-          <w:rFonts w:eastAsiaTheme="majorEastAsia"/>
-        </w:rPr>
-        <w:t xml:space="preserve"> have been exported to server. Using t</w:t>
-      </w:r>
-      <w:r>
-        <w:rPr>
-          <w:rFonts w:eastAsiaTheme="majorEastAsia"/>
-        </w:rPr>
-        <w:t xml:space="preserve">he phpMyAdmin one </w:t>
-      </w:r>
-      <w:r>
-        <w:rPr>
-          <w:rFonts w:eastAsiaTheme="majorEastAsia"/>
-        </w:rPr>
-        <w:t>can</w:t>
-      </w:r>
-      <w:r>
-        <w:rPr>
-          <w:rFonts w:eastAsiaTheme="majorEastAsia"/>
-        </w:rPr>
-        <w:t xml:space="preserve"> export database to dump file with .</w:t>
-      </w:r>
-      <w:r>
-        <w:rPr>
-          <w:rFonts w:eastAsiaTheme="majorEastAsia"/>
-        </w:rPr>
-        <w:t>SQL</w:t>
-      </w:r>
-      <w:r>
-        <w:rPr>
-          <w:rFonts w:eastAsiaTheme="majorEastAsia"/>
-        </w:rPr>
-        <w:t xml:space="preserve"> </w:t>
-      </w:r>
-      <w:r>
-        <w:rPr>
-          <w:rFonts w:eastAsiaTheme="majorEastAsia"/>
-        </w:rPr>
-        <w:t xml:space="preserve">extension with all table and data counted it. This functionality is mostly used </w:t>
-      </w:r>
-      <w:r>
-        <w:rPr>
-          <w:rFonts w:eastAsiaTheme="majorEastAsia"/>
-        </w:rPr>
-        <w:t>to create</w:t>
-      </w:r>
-      <w:r>
-        <w:rPr>
-          <w:rFonts w:eastAsiaTheme="majorEastAsia"/>
-        </w:rPr>
-        <w:t xml:space="preserve"> back-ups for </w:t>
-      </w:r>
-      <w:r>
-        <w:rPr>
-          <w:rFonts w:eastAsiaTheme="majorEastAsia"/>
-        </w:rPr>
-        <w:t>database,</w:t>
-      </w:r>
-      <w:r>
-        <w:rPr>
-          <w:rFonts w:eastAsiaTheme="majorEastAsia"/>
-        </w:rPr>
-        <w:t xml:space="preserve"> but you can set up database on different server. This </w:t>
-      </w:r>
-      <w:r>
-        <w:rPr>
-          <w:rFonts w:eastAsiaTheme="majorEastAsia"/>
-        </w:rPr>
-        <w:t>SQL</w:t>
-      </w:r>
-      <w:r>
-        <w:rPr>
-          <w:rFonts w:eastAsiaTheme="majorEastAsia"/>
-        </w:rPr>
-        <w:t xml:space="preserve"> </w:t>
-      </w:r>
-      <w:r>
-        <w:rPr>
-          <w:rFonts w:eastAsiaTheme="majorEastAsia"/>
-        </w:rPr>
-        <w:t xml:space="preserve">dump file once executed then it will populate database with the same information as original one </w:t>
-      </w:r>
-      <w:r>
-        <w:rPr>
-          <w:rFonts w:eastAsiaTheme="majorEastAsia"/>
-        </w:rPr>
-        <w:t>has. During the development database was first created and implementation of the My</w:t>
-      </w:r>
-      <w:r>
-        <w:rPr>
-          <w:rFonts w:eastAsiaTheme="majorEastAsia"/>
-        </w:rPr>
-        <w:t>P</w:t>
-      </w:r>
-      <w:r>
-        <w:rPr>
-          <w:rFonts w:eastAsiaTheme="majorEastAsia"/>
-        </w:rPr>
-        <w:t>hpAdmin and then using export method.</w:t>
-      </w:r>
-    </w:p>
-    <w:p/>
-    <w:p>
-      <w:pPr>
-        <w:pStyle w:val="Heading3"/>
-      </w:pPr>
-      <w:bookmarkStart w:id="72" w:name="_Toc39606781"/>
-      <w:r>
-        <w:lastRenderedPageBreak/>
-        <w:t xml:space="preserve">4.3.3 </w:t>
-      </w:r>
-      <w:r>
-        <w:t>Database setup</w:t>
-      </w:r>
-      <w:bookmarkEnd w:id="72"/>
     </w:p>
     <w:p>
       <w:r>
@@ -6959,12 +7100,11 @@
       <w:pPr>
         <w:pStyle w:val="Heading3"/>
       </w:pPr>
-      <w:bookmarkStart w:id="73" w:name="_Toc39606782"/>
-      <w:r>
-        <w:lastRenderedPageBreak/>
+      <w:bookmarkStart w:id="72" w:name="_Toc39606782"/>
+      <w:r>
         <w:t>ER Diagram</w:t>
       </w:r>
-      <w:bookmarkEnd w:id="73"/>
+      <w:bookmarkEnd w:id="72"/>
     </w:p>
     <w:p>
       <w:r>
@@ -7018,45 +7158,35 @@
       <w:pPr>
         <w:pStyle w:val="Caption"/>
       </w:pPr>
-      <w:bookmarkStart w:id="74" w:name="_Toc39606735"/>
+      <w:bookmarkStart w:id="73" w:name="_Toc39606735"/>
       <w:r>
         <w:t xml:space="preserve">Figure </w:t>
       </w:r>
-      <w:r>
-        <w:fldChar w:fldCharType="begin"/>
-      </w:r>
-      <w:r>
-        <w:instrText xml:space="preserve"> SEQ Figure \* ARABIC </w:instrText>
-      </w:r>
-      <w:r>
-        <w:fldChar w:fldCharType="separate"/>
-      </w:r>
-      <w:r>
-        <w:rPr>
-          <w:noProof/>
-        </w:rPr>
-        <w:t>2</w:t>
-      </w:r>
-      <w:r>
-        <w:fldChar w:fldCharType="end"/>
-      </w:r>
+      <w:fldSimple w:instr=" SEQ Figure \* ARABIC ">
+        <w:r>
+          <w:rPr>
+            <w:noProof/>
+          </w:rPr>
+          <w:t>2</w:t>
+        </w:r>
+      </w:fldSimple>
       <w:r>
         <w:t>Class diagram</w:t>
       </w:r>
+      <w:bookmarkEnd w:id="73"/>
+    </w:p>
+    <w:p>
+      <w:pPr>
+        <w:pStyle w:val="Heading3"/>
+      </w:pPr>
+      <w:bookmarkStart w:id="74" w:name="_Toc39606783"/>
+      <w:r>
+        <w:t>4.3.3 Architecture and Design Pattern</w:t>
+      </w:r>
       <w:bookmarkEnd w:id="74"/>
     </w:p>
     <w:p>
       <w:pPr>
-        <w:pStyle w:val="Heading3"/>
-      </w:pPr>
-      <w:bookmarkStart w:id="75" w:name="_Toc39606783"/>
-      <w:r>
-        <w:t>4.3.3 Architecture and Design Pattern</w:t>
-      </w:r>
-      <w:bookmarkEnd w:id="75"/>
-    </w:p>
-    <w:p>
-      <w:pPr>
         <w:pStyle w:val="Heading4"/>
       </w:pPr>
       <w:r>
@@ -7100,7 +7230,6 @@
         <w:pStyle w:val="Heading4"/>
       </w:pPr>
       <w:r>
-        <w:lastRenderedPageBreak/>
         <w:t xml:space="preserve">4.3.3.2 </w:t>
       </w:r>
       <w:r>
@@ -7210,32 +7339,22 @@
       <w:pPr>
         <w:pStyle w:val="Caption"/>
       </w:pPr>
-      <w:bookmarkStart w:id="76" w:name="_Toc39606736"/>
+      <w:bookmarkStart w:id="75" w:name="_Toc39606736"/>
       <w:r>
         <w:t xml:space="preserve">Figure </w:t>
       </w:r>
-      <w:r>
-        <w:fldChar w:fldCharType="begin"/>
-      </w:r>
-      <w:r>
-        <w:instrText xml:space="preserve"> SEQ Figure \* ARABIC </w:instrText>
-      </w:r>
-      <w:r>
-        <w:fldChar w:fldCharType="separate"/>
-      </w:r>
-      <w:r>
-        <w:rPr>
-          <w:noProof/>
-        </w:rPr>
-        <w:t>3</w:t>
-      </w:r>
-      <w:r>
-        <w:fldChar w:fldCharType="end"/>
-      </w:r>
+      <w:fldSimple w:instr=" SEQ Figure \* ARABIC ">
+        <w:r>
+          <w:rPr>
+            <w:noProof/>
+          </w:rPr>
+          <w:t>3</w:t>
+        </w:r>
+      </w:fldSimple>
       <w:r>
         <w:t xml:space="preserve"> Create React native APP</w:t>
       </w:r>
-      <w:bookmarkEnd w:id="76"/>
+      <w:bookmarkEnd w:id="75"/>
     </w:p>
     <w:p>
       <w:pPr>
@@ -7282,7 +7401,6 @@
         <w:rPr>
           <w:noProof/>
         </w:rPr>
-        <w:lastRenderedPageBreak/>
         <w:drawing>
           <wp:inline distT="0" distB="0" distL="0" distR="0" wp14:anchorId="336FD74A" wp14:editId="4679F0D4">
             <wp:extent cx="5731510" cy="3920490"/>
@@ -7324,32 +7442,22 @@
       <w:pPr>
         <w:pStyle w:val="Caption"/>
       </w:pPr>
-      <w:bookmarkStart w:id="77" w:name="_Toc39606737"/>
+      <w:bookmarkStart w:id="76" w:name="_Toc39606737"/>
       <w:r>
         <w:t xml:space="preserve">Figure </w:t>
       </w:r>
-      <w:r>
-        <w:fldChar w:fldCharType="begin"/>
-      </w:r>
-      <w:r>
-        <w:instrText xml:space="preserve"> SEQ Figure \* ARABIC </w:instrText>
-      </w:r>
-      <w:r>
-        <w:fldChar w:fldCharType="separate"/>
-      </w:r>
-      <w:r>
-        <w:rPr>
-          <w:noProof/>
-        </w:rPr>
-        <w:t>4</w:t>
-      </w:r>
-      <w:r>
-        <w:fldChar w:fldCharType="end"/>
-      </w:r>
+      <w:fldSimple w:instr=" SEQ Figure \* ARABIC ">
+        <w:r>
+          <w:rPr>
+            <w:noProof/>
+          </w:rPr>
+          <w:t>4</w:t>
+        </w:r>
+      </w:fldSimple>
       <w:r>
         <w:t xml:space="preserve"> Browse folder for the app</w:t>
       </w:r>
-      <w:bookmarkEnd w:id="77"/>
+      <w:bookmarkEnd w:id="76"/>
     </w:p>
     <w:p/>
     <w:p>
@@ -7412,32 +7520,22 @@
         <w:pStyle w:val="Caption"/>
         <w:jc w:val="both"/>
       </w:pPr>
-      <w:bookmarkStart w:id="78" w:name="_Toc39606738"/>
+      <w:bookmarkStart w:id="77" w:name="_Toc39606738"/>
       <w:r>
         <w:t xml:space="preserve">Figure </w:t>
       </w:r>
-      <w:r>
-        <w:fldChar w:fldCharType="begin"/>
-      </w:r>
-      <w:r>
-        <w:instrText xml:space="preserve"> SEQ Figure \* ARABIC </w:instrText>
-      </w:r>
-      <w:r>
-        <w:fldChar w:fldCharType="separate"/>
-      </w:r>
-      <w:r>
-        <w:rPr>
-          <w:noProof/>
-        </w:rPr>
-        <w:t>5</w:t>
-      </w:r>
-      <w:r>
-        <w:fldChar w:fldCharType="end"/>
-      </w:r>
+      <w:fldSimple w:instr=" SEQ Figure \* ARABIC ">
+        <w:r>
+          <w:rPr>
+            <w:noProof/>
+          </w:rPr>
+          <w:t>5</w:t>
+        </w:r>
+      </w:fldSimple>
       <w:r>
         <w:t>ghjhg</w:t>
       </w:r>
-      <w:bookmarkEnd w:id="78"/>
+      <w:bookmarkEnd w:id="77"/>
     </w:p>
     <w:p>
       <w:r>
@@ -7455,7 +7553,6 @@
         <w:pStyle w:val="Heading4"/>
       </w:pPr>
       <w:r>
-        <w:lastRenderedPageBreak/>
         <w:t>Configure your SDK</w:t>
       </w:r>
       <w:r>
@@ -7528,50 +7625,39 @@
       <w:pPr>
         <w:pStyle w:val="Caption"/>
       </w:pPr>
-      <w:bookmarkStart w:id="79" w:name="_Toc39606739"/>
+      <w:bookmarkStart w:id="78" w:name="_Toc39606739"/>
       <w:r>
         <w:t xml:space="preserve">Figure </w:t>
       </w:r>
-      <w:r>
-        <w:fldChar w:fldCharType="begin"/>
-      </w:r>
-      <w:r>
-        <w:instrText xml:space="preserve"> SEQ Figure \* ARABIC </w:instrText>
-      </w:r>
-      <w:r>
-        <w:fldChar w:fldCharType="separate"/>
-      </w:r>
+      <w:fldSimple w:instr=" SEQ Figure \* ARABIC ">
+        <w:r>
+          <w:rPr>
+            <w:noProof/>
+          </w:rPr>
+          <w:t>6</w:t>
+        </w:r>
+      </w:fldSimple>
+      <w:r>
+        <w:t>hgjkgjhgh</w:t>
+      </w:r>
+      <w:bookmarkEnd w:id="78"/>
+    </w:p>
+    <w:p>
+      <w:r>
+        <w:t xml:space="preserve">Second thing we need to create the android virtual </w:t>
+      </w:r>
+      <w:r>
+        <w:t>device AVD and choose the device hardware that you need.</w:t>
+      </w:r>
+    </w:p>
+    <w:p>
+      <w:pPr>
+        <w:keepNext/>
+      </w:pPr>
       <w:r>
         <w:rPr>
           <w:noProof/>
         </w:rPr>
-        <w:t>6</w:t>
-      </w:r>
-      <w:r>
-        <w:fldChar w:fldCharType="end"/>
-      </w:r>
-      <w:r>
-        <w:t>hgjkgjhgh</w:t>
-      </w:r>
-      <w:bookmarkEnd w:id="79"/>
-    </w:p>
-    <w:p>
-      <w:r>
-        <w:t xml:space="preserve">Second thing we need to create the android virtual </w:t>
-      </w:r>
-      <w:r>
-        <w:t>device AVD and choose the device hardware that you need.</w:t>
-      </w:r>
-    </w:p>
-    <w:p>
-      <w:pPr>
-        <w:keepNext/>
-      </w:pPr>
-      <w:r>
-        <w:rPr>
-          <w:noProof/>
-        </w:rPr>
-        <w:lastRenderedPageBreak/>
         <w:drawing>
           <wp:inline distT="0" distB="0" distL="0" distR="0" wp14:anchorId="01ED84DC" wp14:editId="0D1FFA65">
             <wp:extent cx="5731510" cy="3472815"/>
@@ -7613,129 +7699,118 @@
       <w:pPr>
         <w:pStyle w:val="Caption"/>
       </w:pPr>
-      <w:bookmarkStart w:id="80" w:name="_Toc39606740"/>
+      <w:bookmarkStart w:id="79" w:name="_Toc39606740"/>
       <w:r>
         <w:t xml:space="preserve">Figure </w:t>
       </w:r>
-      <w:r>
-        <w:fldChar w:fldCharType="begin"/>
-      </w:r>
-      <w:r>
-        <w:instrText xml:space="preserve"> SEQ Figure \* ARABIC </w:instrText>
-      </w:r>
-      <w:r>
-        <w:fldChar w:fldCharType="separate"/>
-      </w:r>
-      <w:r>
-        <w:rPr>
-          <w:noProof/>
-        </w:rPr>
-        <w:t>7</w:t>
-      </w:r>
-      <w:r>
-        <w:fldChar w:fldCharType="end"/>
-      </w:r>
+      <w:fldSimple w:instr=" SEQ Figure \* ARABIC ">
+        <w:r>
+          <w:rPr>
+            <w:noProof/>
+          </w:rPr>
+          <w:t>7</w:t>
+        </w:r>
+      </w:fldSimple>
       <w:r>
         <w:t>dfgdf</w:t>
       </w:r>
+      <w:bookmarkEnd w:id="79"/>
+    </w:p>
+    <w:p>
+      <w:pPr>
+        <w:pStyle w:val="Heading2"/>
+      </w:pPr>
+      <w:bookmarkStart w:id="80" w:name="_Toc39606784"/>
+      <w:r>
+        <w:t>Requirements implementation</w:t>
+      </w:r>
       <w:bookmarkEnd w:id="80"/>
+      <w:r>
+        <w:t xml:space="preserve"> </w:t>
+      </w:r>
+    </w:p>
+    <w:p>
+      <w:r>
+        <w:t>Once all decision regarding design were made, it was time to working on implementation of the application. Before implementation process can begin decision regarding what development tools to use for each system component needed to be made. Integrated development environments (IDE)</w:t>
+      </w:r>
     </w:p>
     <w:p>
       <w:pPr>
         <w:pStyle w:val="Heading2"/>
       </w:pPr>
-      <w:bookmarkStart w:id="81" w:name="_Toc39606784"/>
-      <w:r>
-        <w:t>Requirements implementation</w:t>
+      <w:bookmarkStart w:id="81" w:name="_Toc39606785"/>
+      <w:r>
+        <w:t>Development Environments</w:t>
       </w:r>
       <w:bookmarkEnd w:id="81"/>
+    </w:p>
+    <w:p>
+      <w:r>
+        <w:t xml:space="preserve">This application </w:t>
+      </w:r>
+      <w:r>
+        <w:t>consists</w:t>
+      </w:r>
+      <w:r>
+        <w:t xml:space="preserve"> of web application, mobile application MySQL </w:t>
+      </w:r>
+      <w:r>
+        <w:t>database and</w:t>
+      </w:r>
+      <w:r>
+        <w:t xml:space="preserve"> SQLite </w:t>
+      </w:r>
+      <w:r>
+        <w:t>database</w:t>
+      </w:r>
+      <w:r>
+        <w:t xml:space="preserve">. </w:t>
+      </w:r>
+      <w:r>
+        <w:t>Each of</w:t>
+      </w:r>
       <w:r>
         <w:t xml:space="preserve"> </w:t>
       </w:r>
-    </w:p>
-    <w:p>
-      <w:r>
-        <w:t>Once all decision regarding design were made, it was time to working on implementation of the application. Before implementation process can begin decision regarding what development tools to use for each system component needed to be made. Integrated development environments (IDE)</w:t>
+      <w:r>
+        <w:t>these components</w:t>
+      </w:r>
+      <w:r>
+        <w:t xml:space="preserve"> require different </w:t>
+      </w:r>
+      <w:r>
+        <w:t>tool for</w:t>
+      </w:r>
+      <w:r>
+        <w:t xml:space="preserve"> its development.</w:t>
+      </w:r>
+    </w:p>
+    <w:p>
+      <w:r>
+        <w:t xml:space="preserve">For development of mobile application Android Studio has been used. Android Studio is official IDE for Android development it is based on </w:t>
+      </w:r>
+      <w:r>
+        <w:t>IntelliJ IDEA</w:t>
+      </w:r>
+      <w:r>
+        <w:t>.</w:t>
       </w:r>
     </w:p>
     <w:p>
       <w:pPr>
         <w:pStyle w:val="Heading2"/>
       </w:pPr>
-      <w:bookmarkStart w:id="82" w:name="_Toc39606785"/>
-      <w:r>
-        <w:lastRenderedPageBreak/>
-        <w:t>Development Environments</w:t>
+      <w:bookmarkStart w:id="82" w:name="_Toc39606786"/>
+      <w:r>
+        <w:t>Tools &amp; Technologies Used</w:t>
       </w:r>
       <w:bookmarkEnd w:id="82"/>
     </w:p>
     <w:p>
       <w:r>
-        <w:t xml:space="preserve">This application </w:t>
-      </w:r>
-      <w:r>
-        <w:t>consists</w:t>
-      </w:r>
-      <w:r>
-        <w:t xml:space="preserve"> of web application, mobile application MySQL </w:t>
-      </w:r>
-      <w:r>
-        <w:t>database and</w:t>
-      </w:r>
-      <w:r>
-        <w:t xml:space="preserve"> SQLite </w:t>
-      </w:r>
-      <w:r>
-        <w:t>database</w:t>
-      </w:r>
-      <w:r>
-        <w:t xml:space="preserve">. </w:t>
-      </w:r>
-      <w:r>
-        <w:t>Each of</w:t>
-      </w:r>
-      <w:r>
         <w:t xml:space="preserve"> </w:t>
       </w:r>
       <w:r>
-        <w:t>these components</w:t>
-      </w:r>
-      <w:r>
-        <w:t xml:space="preserve"> require different </w:t>
-      </w:r>
-      <w:r>
-        <w:t>tool for</w:t>
-      </w:r>
-      <w:r>
-        <w:t xml:space="preserve"> its development.</w:t>
-      </w:r>
-    </w:p>
-    <w:p>
-      <w:r>
-        <w:t xml:space="preserve">For development of mobile application Android Studio has been used. Android Studio is official IDE for Android development it is based on </w:t>
-      </w:r>
-      <w:r>
-        <w:t>IntelliJ IDEA</w:t>
-      </w:r>
-      <w:r>
-        <w:t>.</w:t>
-      </w:r>
-    </w:p>
-    <w:p>
-      <w:pPr>
-        <w:pStyle w:val="Heading2"/>
-      </w:pPr>
-      <w:bookmarkStart w:id="83" w:name="_Toc39606786"/>
-      <w:r>
-        <w:t>Tools &amp; Technologies Used</w:t>
-      </w:r>
-      <w:bookmarkEnd w:id="83"/>
-    </w:p>
-    <w:p>
-      <w:r>
-        <w:t xml:space="preserve"> </w:t>
-      </w:r>
-      <w:r>
         <w:t>Platform specific tools to be installed for the application to run on an Android or iOS device. As Android was used for this project</w:t>
       </w:r>
       <w:r>
@@ -7790,11 +7865,7 @@
         </w:rPr>
       </w:pPr>
       <w:r>
-        <w:t xml:space="preserve">Once we installed Android Studio, and the important packages for the targeted API level were installed in Android Studio &gt; Tools &gt; SDK. Android development kit contains the tools that enable the creation, </w:t>
-      </w:r>
-      <w:r>
-        <w:lastRenderedPageBreak/>
-        <w:t xml:space="preserve">building and packaging of android applications. </w:t>
+        <w:t xml:space="preserve">Once we installed Android Studio, and the important packages for the targeted API level were installed in Android Studio &gt; Tools &gt; SDK. Android development kit contains the tools that enable the creation, building and packaging of android applications. </w:t>
       </w:r>
       <w:r>
         <w:rPr>
@@ -7960,14 +8031,7 @@
         <w:rPr>
           <w:lang w:val="en-US"/>
         </w:rPr>
-        <w:t xml:space="preserve">. It comes with built in support for </w:t>
-      </w:r>
-      <w:r>
-        <w:rPr>
-          <w:lang w:val="en-US"/>
-        </w:rPr>
-        <w:lastRenderedPageBreak/>
-        <w:t xml:space="preserve">JavaScript, typescript and node js, that required the development of the android application. </w:t>
+        <w:t xml:space="preserve">. It comes with built in support for JavaScript, typescript and node js, that required the development of the android application. </w:t>
       </w:r>
     </w:p>
     <w:p>
@@ -8010,7 +8074,6 @@
         <w:rPr>
           <w:noProof/>
         </w:rPr>
-        <w:lastRenderedPageBreak/>
         <w:drawing>
           <wp:inline distT="0" distB="0" distL="0" distR="0" wp14:anchorId="056F94E7" wp14:editId="24B01EFD">
             <wp:extent cx="3114675" cy="5476875"/>
@@ -8052,76 +8115,65 @@
       <w:pPr>
         <w:pStyle w:val="Caption"/>
       </w:pPr>
-      <w:bookmarkStart w:id="84" w:name="_Toc39606741"/>
+      <w:bookmarkStart w:id="83" w:name="_Toc39606741"/>
       <w:r>
         <w:t xml:space="preserve">Figure </w:t>
       </w:r>
-      <w:r>
-        <w:fldChar w:fldCharType="begin"/>
-      </w:r>
-      <w:r>
-        <w:instrText xml:space="preserve"> SEQ Figure \* ARABIC </w:instrText>
-      </w:r>
-      <w:r>
-        <w:fldChar w:fldCharType="separate"/>
-      </w:r>
-      <w:r>
-        <w:rPr>
-          <w:noProof/>
-        </w:rPr>
-        <w:t>8</w:t>
-      </w:r>
-      <w:r>
-        <w:fldChar w:fldCharType="end"/>
-      </w:r>
+      <w:fldSimple w:instr=" SEQ Figure \* ARABIC ">
+        <w:r>
+          <w:rPr>
+            <w:noProof/>
+          </w:rPr>
+          <w:t>8</w:t>
+        </w:r>
+      </w:fldSimple>
       <w:r>
         <w:t xml:space="preserve"> rUCHI WILL FIX Caption</w:t>
       </w:r>
+      <w:bookmarkEnd w:id="83"/>
+    </w:p>
+    <w:p>
+      <w:r>
+        <w:t xml:space="preserve"> </w:t>
+      </w:r>
+    </w:p>
+    <w:p>
+      <w:pPr>
+        <w:pStyle w:val="Heading1"/>
+      </w:pPr>
+      <w:bookmarkStart w:id="84" w:name="_Toc39606787"/>
+      <w:r>
+        <w:t>References</w:t>
+      </w:r>
       <w:bookmarkEnd w:id="84"/>
-    </w:p>
-    <w:p>
-      <w:r>
-        <w:t xml:space="preserve"> </w:t>
-      </w:r>
-    </w:p>
-    <w:p>
-      <w:pPr>
-        <w:pStyle w:val="Heading1"/>
-      </w:pPr>
-      <w:bookmarkStart w:id="85" w:name="_Toc39606787"/>
-      <w:r>
-        <w:lastRenderedPageBreak/>
-        <w:t>References</w:t>
-      </w:r>
-      <w:bookmarkEnd w:id="85"/>
     </w:p>
     <w:p>
       <w:pPr>
         <w:pStyle w:val="Heading1"/>
         <w:spacing w:line="360" w:lineRule="auto"/>
       </w:pPr>
-      <w:bookmarkStart w:id="86" w:name="_Toc26198234"/>
-      <w:bookmarkStart w:id="87" w:name="_Toc30072559"/>
-      <w:bookmarkStart w:id="88" w:name="_Toc30072930"/>
-      <w:bookmarkStart w:id="89" w:name="_Toc30145031"/>
-      <w:bookmarkStart w:id="90" w:name="_Toc30352558"/>
-      <w:bookmarkStart w:id="91" w:name="_Toc39606788"/>
-      <w:r>
-        <w:lastRenderedPageBreak/>
+      <w:bookmarkStart w:id="85" w:name="_Toc26198234"/>
+      <w:bookmarkStart w:id="86" w:name="_Toc30072559"/>
+      <w:bookmarkStart w:id="87" w:name="_Toc30072930"/>
+      <w:bookmarkStart w:id="88" w:name="_Toc30145031"/>
+      <w:bookmarkStart w:id="89" w:name="_Toc30352558"/>
+      <w:bookmarkStart w:id="90" w:name="_Toc39606788"/>
+      <w:r>
         <w:t>Bibliography</w:t>
       </w:r>
+      <w:bookmarkEnd w:id="85"/>
       <w:bookmarkEnd w:id="86"/>
       <w:bookmarkEnd w:id="87"/>
       <w:bookmarkEnd w:id="88"/>
       <w:bookmarkEnd w:id="89"/>
       <w:bookmarkEnd w:id="90"/>
-      <w:bookmarkEnd w:id="91"/>
     </w:p>
     <w:sdt>
       <w:sdtPr>
         <w:id w:val="111145805"/>
         <w:bibliography/>
       </w:sdtPr>
+      <w:sdtEndPr/>
       <w:sdtContent>
         <w:p>
           <w:pPr>
@@ -8243,6 +8295,7 @@
               <w:docPartUnique/>
             </w:docPartObj>
           </w:sdtPr>
+          <w:sdtEndPr/>
           <w:sdtContent>
             <w:p/>
             <w:sdt>
@@ -8250,6 +8303,7 @@
                 <w:id w:val="-1225681077"/>
                 <w:bibliography/>
               </w:sdtPr>
+              <w:sdtEndPr/>
               <w:sdtContent>
                 <w:p>
                   <w:pPr>
@@ -8297,14 +8351,7 @@
                     <w:rPr>
                       <w:noProof/>
                     </w:rPr>
-                    <w:t xml:space="preserve">. Retrieved 1 16, 2020, from GEOSPATIAL WIRLD: </w:t>
-                  </w:r>
-                  <w:r>
-                    <w:rPr>
-                      <w:noProof/>
-                    </w:rPr>
-                    <w:lastRenderedPageBreak/>
-                    <w:t>https://www.geospatialworld.net/blogs/what-are-the-various-gnss-systems/</w:t>
+                    <w:t>. Retrieved 1 16, 2020, from GEOSPATIAL WIRLD: https://www.geospatialworld.net/blogs/what-are-the-various-gnss-systems/</w:t>
                   </w:r>
                 </w:p>
                 <w:p>
@@ -8480,7 +8527,7 @@
 
 <file path=word/comments.xml><?xml version="1.0" encoding="utf-8"?>
 <w:comments xmlns:wpc="http://schemas.microsoft.com/office/word/2010/wordprocessingCanvas" xmlns:cx="http://schemas.microsoft.com/office/drawing/2014/chartex" xmlns:cx1="http://schemas.microsoft.com/office/drawing/2015/9/8/chartex" xmlns:cx2="http://schemas.microsoft.com/office/drawing/2015/10/21/chartex" xmlns:cx3="http://schemas.microsoft.com/office/drawing/2016/5/9/chartex" xmlns:cx4="http://schemas.microsoft.com/office/drawing/2016/5/10/chartex" xmlns:cx5="http://schemas.microsoft.com/office/drawing/2016/5/11/chartex" xmlns:cx6="http://schemas.microsoft.com/office/drawing/2016/5/12/chartex" xmlns:cx7="http://schemas.microsoft.com/office/drawing/2016/5/13/chartex" xmlns:cx8="http://schemas.microsoft.com/office/drawing/2016/5/14/chartex" xmlns:mc="http://schemas.openxmlformats.org/markup-compatibility/2006" xmlns:aink="http://schemas.microsoft.com/office/drawing/2016/ink" xmlns:am3d="http://schemas.microsoft.com/office/drawing/2017/model3d" xmlns:o="urn:schemas-microsoft-com:office:office" xmlns:r="http://schemas.openxmlformats.org/officeDocument/2006/relationships" xmlns:m="http://schemas.openxmlformats.org/officeDocument/2006/math" xmlns:v="urn:schemas-microsoft-com:vml" xmlns:wp14="http://schemas.microsoft.com/office/word/2010/wordprocessingDrawing" xmlns:wp="http://schemas.openxmlformats.org/drawingml/2006/wordprocessingDrawing" xmlns:w10="urn:schemas-microsoft-com:office:word" xmlns:w="http://schemas.openxmlformats.org/wordprocessingml/2006/main" xmlns:w14="http://schemas.microsoft.com/office/word/2010/wordml" xmlns:w15="http://schemas.microsoft.com/office/word/2012/wordml" xmlns:w16cex="http://schemas.microsoft.com/office/word/2018/wordml/cex" xmlns:w16cid="http://schemas.microsoft.com/office/word/2016/wordml/cid" xmlns:w16="http://schemas.microsoft.com/office/word/2018/wordml" xmlns:w16se="http://schemas.microsoft.com/office/word/2015/wordml/symex" xmlns:wpg="http://schemas.microsoft.com/office/word/2010/wordprocessingGroup" xmlns:wpi="http://schemas.microsoft.com/office/word/2010/wordprocessingInk" xmlns:wne="http://schemas.microsoft.com/office/word/2006/wordml" xmlns:wps="http://schemas.microsoft.com/office/word/2010/wordprocessingShape" mc:Ignorable="w14 w15 w16se w16cid w16 w16cex wp14">
-  <w:comment w:id="69" w:author="Ruchi Kaintura" w:date="2020-03-29T17:16:00Z" w:initials="RK">
+  <w:comment w:id="68" w:author="Ruchi Kaintura" w:date="2020-03-29T17:16:00Z" w:initials="RK">
     <w:p>
       <w:pPr>
         <w:pStyle w:val="CommentText"/>
@@ -8641,6 +8688,92 @@
 <file path=word/numbering.xml><?xml version="1.0" encoding="utf-8"?>
 <w:numbering xmlns:wpc="http://schemas.microsoft.com/office/word/2010/wordprocessingCanvas" xmlns:cx="http://schemas.microsoft.com/office/drawing/2014/chartex" xmlns:cx1="http://schemas.microsoft.com/office/drawing/2015/9/8/chartex" xmlns:cx2="http://schemas.microsoft.com/office/drawing/2015/10/21/chartex" xmlns:cx3="http://schemas.microsoft.com/office/drawing/2016/5/9/chartex" xmlns:cx4="http://schemas.microsoft.com/office/drawing/2016/5/10/chartex" xmlns:cx5="http://schemas.microsoft.com/office/drawing/2016/5/11/chartex" xmlns:cx6="http://schemas.microsoft.com/office/drawing/2016/5/12/chartex" xmlns:cx7="http://schemas.microsoft.com/office/drawing/2016/5/13/chartex" xmlns:cx8="http://schemas.microsoft.com/office/drawing/2016/5/14/chartex" xmlns:mc="http://schemas.openxmlformats.org/markup-compatibility/2006" xmlns:aink="http://schemas.microsoft.com/office/drawing/2016/ink" xmlns:am3d="http://schemas.microsoft.com/office/drawing/2017/model3d" xmlns:o="urn:schemas-microsoft-com:office:office" xmlns:r="http://schemas.openxmlformats.org/officeDocument/2006/relationships" xmlns:m="http://schemas.openxmlformats.org/officeDocument/2006/math" xmlns:v="urn:schemas-microsoft-com:vml" xmlns:wp14="http://schemas.microsoft.com/office/word/2010/wordprocessingDrawing" xmlns:wp="http://schemas.openxmlformats.org/drawingml/2006/wordprocessingDrawing" xmlns:w10="urn:schemas-microsoft-com:office:word" xmlns:w="http://schemas.openxmlformats.org/wordprocessingml/2006/main" xmlns:w14="http://schemas.microsoft.com/office/word/2010/wordml" xmlns:w15="http://schemas.microsoft.com/office/word/2012/wordml" xmlns:w16cex="http://schemas.microsoft.com/office/word/2018/wordml/cex" xmlns:w16cid="http://schemas.microsoft.com/office/word/2016/wordml/cid" xmlns:w16="http://schemas.microsoft.com/office/word/2018/wordml" xmlns:w16se="http://schemas.microsoft.com/office/word/2015/wordml/symex" xmlns:wpg="http://schemas.microsoft.com/office/word/2010/wordprocessingGroup" xmlns:wpi="http://schemas.microsoft.com/office/word/2010/wordprocessingInk" xmlns:wne="http://schemas.microsoft.com/office/word/2006/wordml" xmlns:wps="http://schemas.microsoft.com/office/word/2010/wordprocessingShape" mc:Ignorable="w14 w15 w16se w16cid w16 w16cex wp14">
   <w:abstractNum w:abstractNumId="0" w15:restartNumberingAfterBreak="0">
+    <w:nsid w:val="091A6C89"/>
+    <w:multiLevelType w:val="hybridMultilevel"/>
+    <w:tmpl w:val="2420429E"/>
+    <w:lvl w:ilvl="0" w:tplc="0809000F">
+      <w:start w:val="1"/>
+      <w:numFmt w:val="decimal"/>
+      <w:lvlText w:val="%1."/>
+      <w:lvlJc w:val="left"/>
+      <w:pPr>
+        <w:ind w:left="720" w:hanging="360"/>
+      </w:pPr>
+    </w:lvl>
+    <w:lvl w:ilvl="1" w:tplc="08090019">
+      <w:start w:val="1"/>
+      <w:numFmt w:val="lowerLetter"/>
+      <w:lvlText w:val="%2."/>
+      <w:lvlJc w:val="left"/>
+      <w:pPr>
+        <w:ind w:left="1440" w:hanging="360"/>
+      </w:pPr>
+    </w:lvl>
+    <w:lvl w:ilvl="2" w:tplc="0809001B" w:tentative="1">
+      <w:start w:val="1"/>
+      <w:numFmt w:val="lowerRoman"/>
+      <w:lvlText w:val="%3."/>
+      <w:lvlJc w:val="right"/>
+      <w:pPr>
+        <w:ind w:left="2160" w:hanging="180"/>
+      </w:pPr>
+    </w:lvl>
+    <w:lvl w:ilvl="3" w:tplc="0809000F" w:tentative="1">
+      <w:start w:val="1"/>
+      <w:numFmt w:val="decimal"/>
+      <w:lvlText w:val="%4."/>
+      <w:lvlJc w:val="left"/>
+      <w:pPr>
+        <w:ind w:left="2880" w:hanging="360"/>
+      </w:pPr>
+    </w:lvl>
+    <w:lvl w:ilvl="4" w:tplc="08090019" w:tentative="1">
+      <w:start w:val="1"/>
+      <w:numFmt w:val="lowerLetter"/>
+      <w:lvlText w:val="%5."/>
+      <w:lvlJc w:val="left"/>
+      <w:pPr>
+        <w:ind w:left="3600" w:hanging="360"/>
+      </w:pPr>
+    </w:lvl>
+    <w:lvl w:ilvl="5" w:tplc="0809001B" w:tentative="1">
+      <w:start w:val="1"/>
+      <w:numFmt w:val="lowerRoman"/>
+      <w:lvlText w:val="%6."/>
+      <w:lvlJc w:val="right"/>
+      <w:pPr>
+        <w:ind w:left="4320" w:hanging="180"/>
+      </w:pPr>
+    </w:lvl>
+    <w:lvl w:ilvl="6" w:tplc="0809000F" w:tentative="1">
+      <w:start w:val="1"/>
+      <w:numFmt w:val="decimal"/>
+      <w:lvlText w:val="%7."/>
+      <w:lvlJc w:val="left"/>
+      <w:pPr>
+        <w:ind w:left="5040" w:hanging="360"/>
+      </w:pPr>
+    </w:lvl>
+    <w:lvl w:ilvl="7" w:tplc="08090019" w:tentative="1">
+      <w:start w:val="1"/>
+      <w:numFmt w:val="lowerLetter"/>
+      <w:lvlText w:val="%8."/>
+      <w:lvlJc w:val="left"/>
+      <w:pPr>
+        <w:ind w:left="5760" w:hanging="360"/>
+      </w:pPr>
+    </w:lvl>
+    <w:lvl w:ilvl="8" w:tplc="0809001B" w:tentative="1">
+      <w:start w:val="1"/>
+      <w:numFmt w:val="lowerRoman"/>
+      <w:lvlText w:val="%9."/>
+      <w:lvlJc w:val="right"/>
+      <w:pPr>
+        <w:ind w:left="6480" w:hanging="180"/>
+      </w:pPr>
+    </w:lvl>
+  </w:abstractNum>
+  <w:abstractNum w:abstractNumId="1" w15:restartNumberingAfterBreak="0">
     <w:nsid w:val="18215A0A"/>
     <w:multiLevelType w:val="multilevel"/>
     <w:tmpl w:val="3C34E2B8"/>
@@ -8757,7 +8890,7 @@
       </w:rPr>
     </w:lvl>
   </w:abstractNum>
-  <w:abstractNum w:abstractNumId="1" w15:restartNumberingAfterBreak="0">
+  <w:abstractNum w:abstractNumId="2" w15:restartNumberingAfterBreak="0">
     <w:nsid w:val="1BED11C5"/>
     <w:multiLevelType w:val="multilevel"/>
     <w:tmpl w:val="0809001F"/>
@@ -8843,7 +8976,7 @@
       </w:pPr>
     </w:lvl>
   </w:abstractNum>
-  <w:abstractNum w:abstractNumId="2" w15:restartNumberingAfterBreak="0">
+  <w:abstractNum w:abstractNumId="3" w15:restartNumberingAfterBreak="0">
     <w:nsid w:val="1DDF3DE3"/>
     <w:multiLevelType w:val="multilevel"/>
     <w:tmpl w:val="90DE2CD4"/>
@@ -8956,7 +9089,7 @@
       </w:rPr>
     </w:lvl>
   </w:abstractNum>
-  <w:abstractNum w:abstractNumId="3" w15:restartNumberingAfterBreak="0">
+  <w:abstractNum w:abstractNumId="4" w15:restartNumberingAfterBreak="0">
     <w:nsid w:val="1E40468E"/>
     <w:multiLevelType w:val="multilevel"/>
     <w:tmpl w:val="90DE2CD4"/>
@@ -9069,7 +9202,7 @@
       </w:rPr>
     </w:lvl>
   </w:abstractNum>
-  <w:abstractNum w:abstractNumId="4" w15:restartNumberingAfterBreak="0">
+  <w:abstractNum w:abstractNumId="5" w15:restartNumberingAfterBreak="0">
     <w:nsid w:val="2BEC314A"/>
     <w:multiLevelType w:val="multilevel"/>
     <w:tmpl w:val="0809001F"/>
@@ -9155,7 +9288,120 @@
       </w:pPr>
     </w:lvl>
   </w:abstractNum>
-  <w:abstractNum w:abstractNumId="5" w15:restartNumberingAfterBreak="0">
+  <w:abstractNum w:abstractNumId="6" w15:restartNumberingAfterBreak="0">
+    <w:nsid w:val="386D60BE"/>
+    <w:multiLevelType w:val="hybridMultilevel"/>
+    <w:tmpl w:val="4D2CEF72"/>
+    <w:lvl w:ilvl="0" w:tplc="0809000F">
+      <w:start w:val="1"/>
+      <w:numFmt w:val="decimal"/>
+      <w:lvlText w:val="%1."/>
+      <w:lvlJc w:val="left"/>
+      <w:pPr>
+        <w:ind w:left="938" w:hanging="360"/>
+      </w:pPr>
+      <w:rPr>
+        <w:rFonts w:hint="default"/>
+      </w:rPr>
+    </w:lvl>
+    <w:lvl w:ilvl="1" w:tplc="08090003">
+      <w:start w:val="1"/>
+      <w:numFmt w:val="bullet"/>
+      <w:lvlText w:val="o"/>
+      <w:lvlJc w:val="left"/>
+      <w:pPr>
+        <w:ind w:left="1658" w:hanging="360"/>
+      </w:pPr>
+      <w:rPr>
+        <w:rFonts w:ascii="Courier New" w:hAnsi="Courier New" w:cs="Courier New" w:hint="default"/>
+      </w:rPr>
+    </w:lvl>
+    <w:lvl w:ilvl="2" w:tplc="08090005" w:tentative="1">
+      <w:start w:val="1"/>
+      <w:numFmt w:val="bullet"/>
+      <w:lvlText w:val=""/>
+      <w:lvlJc w:val="left"/>
+      <w:pPr>
+        <w:ind w:left="2378" w:hanging="360"/>
+      </w:pPr>
+      <w:rPr>
+        <w:rFonts w:ascii="Wingdings" w:hAnsi="Wingdings" w:hint="default"/>
+      </w:rPr>
+    </w:lvl>
+    <w:lvl w:ilvl="3" w:tplc="08090001" w:tentative="1">
+      <w:start w:val="1"/>
+      <w:numFmt w:val="bullet"/>
+      <w:lvlText w:val=""/>
+      <w:lvlJc w:val="left"/>
+      <w:pPr>
+        <w:ind w:left="3098" w:hanging="360"/>
+      </w:pPr>
+      <w:rPr>
+        <w:rFonts w:ascii="Symbol" w:hAnsi="Symbol" w:hint="default"/>
+      </w:rPr>
+    </w:lvl>
+    <w:lvl w:ilvl="4" w:tplc="08090003" w:tentative="1">
+      <w:start w:val="1"/>
+      <w:numFmt w:val="bullet"/>
+      <w:lvlText w:val="o"/>
+      <w:lvlJc w:val="left"/>
+      <w:pPr>
+        <w:ind w:left="3818" w:hanging="360"/>
+      </w:pPr>
+      <w:rPr>
+        <w:rFonts w:ascii="Courier New" w:hAnsi="Courier New" w:cs="Courier New" w:hint="default"/>
+      </w:rPr>
+    </w:lvl>
+    <w:lvl w:ilvl="5" w:tplc="08090005" w:tentative="1">
+      <w:start w:val="1"/>
+      <w:numFmt w:val="bullet"/>
+      <w:lvlText w:val=""/>
+      <w:lvlJc w:val="left"/>
+      <w:pPr>
+        <w:ind w:left="4538" w:hanging="360"/>
+      </w:pPr>
+      <w:rPr>
+        <w:rFonts w:ascii="Wingdings" w:hAnsi="Wingdings" w:hint="default"/>
+      </w:rPr>
+    </w:lvl>
+    <w:lvl w:ilvl="6" w:tplc="08090001" w:tentative="1">
+      <w:start w:val="1"/>
+      <w:numFmt w:val="bullet"/>
+      <w:lvlText w:val=""/>
+      <w:lvlJc w:val="left"/>
+      <w:pPr>
+        <w:ind w:left="5258" w:hanging="360"/>
+      </w:pPr>
+      <w:rPr>
+        <w:rFonts w:ascii="Symbol" w:hAnsi="Symbol" w:hint="default"/>
+      </w:rPr>
+    </w:lvl>
+    <w:lvl w:ilvl="7" w:tplc="08090003" w:tentative="1">
+      <w:start w:val="1"/>
+      <w:numFmt w:val="bullet"/>
+      <w:lvlText w:val="o"/>
+      <w:lvlJc w:val="left"/>
+      <w:pPr>
+        <w:ind w:left="5978" w:hanging="360"/>
+      </w:pPr>
+      <w:rPr>
+        <w:rFonts w:ascii="Courier New" w:hAnsi="Courier New" w:cs="Courier New" w:hint="default"/>
+      </w:rPr>
+    </w:lvl>
+    <w:lvl w:ilvl="8" w:tplc="08090005" w:tentative="1">
+      <w:start w:val="1"/>
+      <w:numFmt w:val="bullet"/>
+      <w:lvlText w:val=""/>
+      <w:lvlJc w:val="left"/>
+      <w:pPr>
+        <w:ind w:left="6698" w:hanging="360"/>
+      </w:pPr>
+      <w:rPr>
+        <w:rFonts w:ascii="Wingdings" w:hAnsi="Wingdings" w:hint="default"/>
+      </w:rPr>
+    </w:lvl>
+  </w:abstractNum>
+  <w:abstractNum w:abstractNumId="7" w15:restartNumberingAfterBreak="0">
     <w:nsid w:val="39633762"/>
     <w:multiLevelType w:val="multilevel"/>
     <w:tmpl w:val="C8863BB6"/>
@@ -9268,7 +9514,7 @@
       </w:rPr>
     </w:lvl>
   </w:abstractNum>
-  <w:abstractNum w:abstractNumId="6" w15:restartNumberingAfterBreak="0">
+  <w:abstractNum w:abstractNumId="8" w15:restartNumberingAfterBreak="0">
     <w:nsid w:val="4ABB3F12"/>
     <w:multiLevelType w:val="hybridMultilevel"/>
     <w:tmpl w:val="AD6475F2"/>
@@ -9381,7 +9627,7 @@
       </w:rPr>
     </w:lvl>
   </w:abstractNum>
-  <w:abstractNum w:abstractNumId="7" w15:restartNumberingAfterBreak="0">
+  <w:abstractNum w:abstractNumId="9" w15:restartNumberingAfterBreak="0">
     <w:nsid w:val="4B1246C9"/>
     <w:multiLevelType w:val="multilevel"/>
     <w:tmpl w:val="90DE2CD4"/>
@@ -9494,7 +9740,7 @@
       </w:rPr>
     </w:lvl>
   </w:abstractNum>
-  <w:abstractNum w:abstractNumId="8" w15:restartNumberingAfterBreak="0">
+  <w:abstractNum w:abstractNumId="10" w15:restartNumberingAfterBreak="0">
     <w:nsid w:val="4FE12706"/>
     <w:multiLevelType w:val="multilevel"/>
     <w:tmpl w:val="A64C23DC"/>
@@ -9607,7 +9853,7 @@
       </w:rPr>
     </w:lvl>
   </w:abstractNum>
-  <w:abstractNum w:abstractNumId="9" w15:restartNumberingAfterBreak="0">
+  <w:abstractNum w:abstractNumId="11" w15:restartNumberingAfterBreak="0">
     <w:nsid w:val="52D14FE6"/>
     <w:multiLevelType w:val="multilevel"/>
     <w:tmpl w:val="0809001F"/>
@@ -9693,7 +9939,7 @@
       </w:pPr>
     </w:lvl>
   </w:abstractNum>
-  <w:abstractNum w:abstractNumId="10" w15:restartNumberingAfterBreak="0">
+  <w:abstractNum w:abstractNumId="12" w15:restartNumberingAfterBreak="0">
     <w:nsid w:val="640264CF"/>
     <w:multiLevelType w:val="multilevel"/>
     <w:tmpl w:val="90DE2CD4"/>
@@ -9806,7 +10052,7 @@
       </w:rPr>
     </w:lvl>
   </w:abstractNum>
-  <w:abstractNum w:abstractNumId="11" w15:restartNumberingAfterBreak="0">
+  <w:abstractNum w:abstractNumId="13" w15:restartNumberingAfterBreak="0">
     <w:nsid w:val="659E1F64"/>
     <w:multiLevelType w:val="multilevel"/>
     <w:tmpl w:val="C8863BB6"/>
@@ -9919,7 +10165,7 @@
       </w:rPr>
     </w:lvl>
   </w:abstractNum>
-  <w:abstractNum w:abstractNumId="12" w15:restartNumberingAfterBreak="0">
+  <w:abstractNum w:abstractNumId="14" w15:restartNumberingAfterBreak="0">
     <w:nsid w:val="6F137F7D"/>
     <w:multiLevelType w:val="multilevel"/>
     <w:tmpl w:val="C8863BB6"/>
@@ -10032,7 +10278,7 @@
       </w:rPr>
     </w:lvl>
   </w:abstractNum>
-  <w:abstractNum w:abstractNumId="13" w15:restartNumberingAfterBreak="0">
+  <w:abstractNum w:abstractNumId="15" w15:restartNumberingAfterBreak="0">
     <w:nsid w:val="73E56174"/>
     <w:multiLevelType w:val="multilevel"/>
     <w:tmpl w:val="0809001F"/>
@@ -10118,7 +10364,120 @@
       </w:pPr>
     </w:lvl>
   </w:abstractNum>
-  <w:abstractNum w:abstractNumId="14" w15:restartNumberingAfterBreak="0">
+  <w:abstractNum w:abstractNumId="16" w15:restartNumberingAfterBreak="0">
+    <w:nsid w:val="75E06AD2"/>
+    <w:multiLevelType w:val="hybridMultilevel"/>
+    <w:tmpl w:val="B238B53E"/>
+    <w:lvl w:ilvl="0" w:tplc="08090001">
+      <w:start w:val="1"/>
+      <w:numFmt w:val="bullet"/>
+      <w:lvlText w:val=""/>
+      <w:lvlJc w:val="left"/>
+      <w:pPr>
+        <w:ind w:left="1440" w:hanging="360"/>
+      </w:pPr>
+      <w:rPr>
+        <w:rFonts w:ascii="Symbol" w:hAnsi="Symbol" w:hint="default"/>
+      </w:rPr>
+    </w:lvl>
+    <w:lvl w:ilvl="1" w:tplc="08090003" w:tentative="1">
+      <w:start w:val="1"/>
+      <w:numFmt w:val="bullet"/>
+      <w:lvlText w:val="o"/>
+      <w:lvlJc w:val="left"/>
+      <w:pPr>
+        <w:ind w:left="2160" w:hanging="360"/>
+      </w:pPr>
+      <w:rPr>
+        <w:rFonts w:ascii="Courier New" w:hAnsi="Courier New" w:cs="Courier New" w:hint="default"/>
+      </w:rPr>
+    </w:lvl>
+    <w:lvl w:ilvl="2" w:tplc="08090005" w:tentative="1">
+      <w:start w:val="1"/>
+      <w:numFmt w:val="bullet"/>
+      <w:lvlText w:val=""/>
+      <w:lvlJc w:val="left"/>
+      <w:pPr>
+        <w:ind w:left="2880" w:hanging="360"/>
+      </w:pPr>
+      <w:rPr>
+        <w:rFonts w:ascii="Wingdings" w:hAnsi="Wingdings" w:hint="default"/>
+      </w:rPr>
+    </w:lvl>
+    <w:lvl w:ilvl="3" w:tplc="08090001" w:tentative="1">
+      <w:start w:val="1"/>
+      <w:numFmt w:val="bullet"/>
+      <w:lvlText w:val=""/>
+      <w:lvlJc w:val="left"/>
+      <w:pPr>
+        <w:ind w:left="3600" w:hanging="360"/>
+      </w:pPr>
+      <w:rPr>
+        <w:rFonts w:ascii="Symbol" w:hAnsi="Symbol" w:hint="default"/>
+      </w:rPr>
+    </w:lvl>
+    <w:lvl w:ilvl="4" w:tplc="08090003" w:tentative="1">
+      <w:start w:val="1"/>
+      <w:numFmt w:val="bullet"/>
+      <w:lvlText w:val="o"/>
+      <w:lvlJc w:val="left"/>
+      <w:pPr>
+        <w:ind w:left="4320" w:hanging="360"/>
+      </w:pPr>
+      <w:rPr>
+        <w:rFonts w:ascii="Courier New" w:hAnsi="Courier New" w:cs="Courier New" w:hint="default"/>
+      </w:rPr>
+    </w:lvl>
+    <w:lvl w:ilvl="5" w:tplc="08090005" w:tentative="1">
+      <w:start w:val="1"/>
+      <w:numFmt w:val="bullet"/>
+      <w:lvlText w:val=""/>
+      <w:lvlJc w:val="left"/>
+      <w:pPr>
+        <w:ind w:left="5040" w:hanging="360"/>
+      </w:pPr>
+      <w:rPr>
+        <w:rFonts w:ascii="Wingdings" w:hAnsi="Wingdings" w:hint="default"/>
+      </w:rPr>
+    </w:lvl>
+    <w:lvl w:ilvl="6" w:tplc="08090001" w:tentative="1">
+      <w:start w:val="1"/>
+      <w:numFmt w:val="bullet"/>
+      <w:lvlText w:val=""/>
+      <w:lvlJc w:val="left"/>
+      <w:pPr>
+        <w:ind w:left="5760" w:hanging="360"/>
+      </w:pPr>
+      <w:rPr>
+        <w:rFonts w:ascii="Symbol" w:hAnsi="Symbol" w:hint="default"/>
+      </w:rPr>
+    </w:lvl>
+    <w:lvl w:ilvl="7" w:tplc="08090003" w:tentative="1">
+      <w:start w:val="1"/>
+      <w:numFmt w:val="bullet"/>
+      <w:lvlText w:val="o"/>
+      <w:lvlJc w:val="left"/>
+      <w:pPr>
+        <w:ind w:left="6480" w:hanging="360"/>
+      </w:pPr>
+      <w:rPr>
+        <w:rFonts w:ascii="Courier New" w:hAnsi="Courier New" w:cs="Courier New" w:hint="default"/>
+      </w:rPr>
+    </w:lvl>
+    <w:lvl w:ilvl="8" w:tplc="08090005" w:tentative="1">
+      <w:start w:val="1"/>
+      <w:numFmt w:val="bullet"/>
+      <w:lvlText w:val=""/>
+      <w:lvlJc w:val="left"/>
+      <w:pPr>
+        <w:ind w:left="7200" w:hanging="360"/>
+      </w:pPr>
+      <w:rPr>
+        <w:rFonts w:ascii="Wingdings" w:hAnsi="Wingdings" w:hint="default"/>
+      </w:rPr>
+    </w:lvl>
+  </w:abstractNum>
+  <w:abstractNum w:abstractNumId="17" w15:restartNumberingAfterBreak="0">
     <w:nsid w:val="76FA3708"/>
     <w:multiLevelType w:val="multilevel"/>
     <w:tmpl w:val="0809001F"/>
@@ -10231,7 +10590,7 @@
       </w:rPr>
     </w:lvl>
   </w:abstractNum>
-  <w:abstractNum w:abstractNumId="15" w15:restartNumberingAfterBreak="0">
+  <w:abstractNum w:abstractNumId="18" w15:restartNumberingAfterBreak="0">
     <w:nsid w:val="7DE62C42"/>
     <w:multiLevelType w:val="multilevel"/>
     <w:tmpl w:val="0809001F"/>
@@ -10318,55 +10677,64 @@
     </w:lvl>
   </w:abstractNum>
   <w:num w:numId="1">
+    <w:abstractNumId w:val="11"/>
+  </w:num>
+  <w:num w:numId="2">
+    <w:abstractNumId w:val="1"/>
+  </w:num>
+  <w:num w:numId="3">
+    <w:abstractNumId w:val="8"/>
+  </w:num>
+  <w:num w:numId="4">
+    <w:abstractNumId w:val="18"/>
+  </w:num>
+  <w:num w:numId="5">
+    <w:abstractNumId w:val="17"/>
+  </w:num>
+  <w:num w:numId="6">
+    <w:abstractNumId w:val="15"/>
+  </w:num>
+  <w:num w:numId="7">
+    <w:abstractNumId w:val="5"/>
+  </w:num>
+  <w:num w:numId="8">
+    <w:abstractNumId w:val="2"/>
+  </w:num>
+  <w:num w:numId="9">
     <w:abstractNumId w:val="9"/>
   </w:num>
-  <w:num w:numId="2">
+  <w:num w:numId="10">
+    <w:abstractNumId w:val="12"/>
+  </w:num>
+  <w:num w:numId="11">
+    <w:abstractNumId w:val="4"/>
+  </w:num>
+  <w:num w:numId="12">
+    <w:abstractNumId w:val="3"/>
+  </w:num>
+  <w:num w:numId="13">
+    <w:abstractNumId w:val="13"/>
+  </w:num>
+  <w:num w:numId="14">
+    <w:abstractNumId w:val="7"/>
+  </w:num>
+  <w:num w:numId="15">
+    <w:abstractNumId w:val="14"/>
+  </w:num>
+  <w:num w:numId="16">
+    <w:abstractNumId w:val="1"/>
+  </w:num>
+  <w:num w:numId="17">
+    <w:abstractNumId w:val="10"/>
+  </w:num>
+  <w:num w:numId="18">
     <w:abstractNumId w:val="0"/>
   </w:num>
-  <w:num w:numId="3">
+  <w:num w:numId="19">
+    <w:abstractNumId w:val="16"/>
+  </w:num>
+  <w:num w:numId="20">
     <w:abstractNumId w:val="6"/>
-  </w:num>
-  <w:num w:numId="4">
-    <w:abstractNumId w:val="15"/>
-  </w:num>
-  <w:num w:numId="5">
-    <w:abstractNumId w:val="14"/>
-  </w:num>
-  <w:num w:numId="6">
-    <w:abstractNumId w:val="13"/>
-  </w:num>
-  <w:num w:numId="7">
-    <w:abstractNumId w:val="4"/>
-  </w:num>
-  <w:num w:numId="8">
-    <w:abstractNumId w:val="1"/>
-  </w:num>
-  <w:num w:numId="9">
-    <w:abstractNumId w:val="7"/>
-  </w:num>
-  <w:num w:numId="10">
-    <w:abstractNumId w:val="10"/>
-  </w:num>
-  <w:num w:numId="11">
-    <w:abstractNumId w:val="3"/>
-  </w:num>
-  <w:num w:numId="12">
-    <w:abstractNumId w:val="2"/>
-  </w:num>
-  <w:num w:numId="13">
-    <w:abstractNumId w:val="11"/>
-  </w:num>
-  <w:num w:numId="14">
-    <w:abstractNumId w:val="5"/>
-  </w:num>
-  <w:num w:numId="15">
-    <w:abstractNumId w:val="12"/>
-  </w:num>
-  <w:num w:numId="16">
-    <w:abstractNumId w:val="0"/>
-  </w:num>
-  <w:num w:numId="17">
-    <w:abstractNumId w:val="8"/>
   </w:num>
 </w:numbering>
 </file>
@@ -10901,6 +11269,7 @@
   <w:style w:type="character" w:default="1" w:styleId="DefaultParagraphFont">
     <w:name w:val="Default Paragraph Font"/>
     <w:uiPriority w:val="1"/>
+    <w:semiHidden/>
     <w:unhideWhenUsed/>
   </w:style>
   <w:style w:type="table" w:default="1" w:styleId="TableNormal">
@@ -11899,7 +12268,7 @@
 </file>
 
 <file path=customXml/itemProps1.xml><?xml version="1.0" encoding="utf-8"?>
-<ds:datastoreItem xmlns:ds="http://schemas.openxmlformats.org/officeDocument/2006/customXml" ds:itemID="{CCA18477-4174-42B5-9A27-C838317DE6AE}">
+<ds:datastoreItem xmlns:ds="http://schemas.openxmlformats.org/officeDocument/2006/customXml" ds:itemID="{83AA877C-05A2-4E7B-AB51-7E8FD6AB6ADE}">
   <ds:schemaRefs>
     <ds:schemaRef ds:uri="http://schemas.openxmlformats.org/officeDocument/2006/bibliography"/>
   </ds:schemaRefs>

</xml_diff>